<commit_message>
Update Maxwell Huff JOL Reactivity 10_14.docx
</commit_message>
<xml_diff>
--- a/4 Manuscript/Maxwell Huff JOL Reactivity 10_14.docx
+++ b/4 Manuscript/Maxwell Huff JOL Reactivity 10_14.docx
@@ -1,6 +1,6 @@
 
 <file path=word/document.xml><?xml version="1.0" encoding="utf-8"?>
-<w:document xmlns:wpc="http://schemas.microsoft.com/office/word/2010/wordprocessingCanvas" xmlns:cx="http://schemas.microsoft.com/office/drawing/2014/chartex" xmlns:cx1="http://schemas.microsoft.com/office/drawing/2015/9/8/chartex" xmlns:cx2="http://schemas.microsoft.com/office/drawing/2015/10/21/chartex" xmlns:cx3="http://schemas.microsoft.com/office/drawing/2016/5/9/chartex" xmlns:cx4="http://schemas.microsoft.com/office/drawing/2016/5/10/chartex" xmlns:cx5="http://schemas.microsoft.com/office/drawing/2016/5/11/chartex" xmlns:cx6="http://schemas.microsoft.com/office/drawing/2016/5/12/chartex" xmlns:cx7="http://schemas.microsoft.com/office/drawing/2016/5/13/chartex" xmlns:cx8="http://schemas.microsoft.com/office/drawing/2016/5/14/chartex" xmlns:mc="http://schemas.openxmlformats.org/markup-compatibility/2006" xmlns:aink="http://schemas.microsoft.com/office/drawing/2016/ink" xmlns:am3d="http://schemas.microsoft.com/office/drawing/2017/model3d" xmlns:o="urn:schemas-microsoft-com:office:office" xmlns:r="http://schemas.openxmlformats.org/officeDocument/2006/relationships" xmlns:m="http://schemas.openxmlformats.org/officeDocument/2006/math" xmlns:v="urn:schemas-microsoft-com:vml" xmlns:wp14="http://schemas.microsoft.com/office/word/2010/wordprocessingDrawing" xmlns:wp="http://schemas.openxmlformats.org/drawingml/2006/wordprocessingDrawing" xmlns:w10="urn:schemas-microsoft-com:office:word" xmlns:w="http://schemas.openxmlformats.org/wordprocessingml/2006/main" xmlns:w14="http://schemas.microsoft.com/office/word/2010/wordml" xmlns:w15="http://schemas.microsoft.com/office/word/2012/wordml" xmlns:w16cex="http://schemas.microsoft.com/office/word/2018/wordml/cex" xmlns:w16cid="http://schemas.microsoft.com/office/word/2016/wordml/cid" xmlns:w16="http://schemas.microsoft.com/office/word/2018/wordml" xmlns:w16se="http://schemas.microsoft.com/office/word/2015/wordml/symex" xmlns:wpg="http://schemas.microsoft.com/office/word/2010/wordprocessingGroup" xmlns:wpi="http://schemas.microsoft.com/office/word/2010/wordprocessingInk" xmlns:wne="http://schemas.microsoft.com/office/word/2006/wordml" xmlns:wps="http://schemas.microsoft.com/office/word/2010/wordprocessingShape" mc:Ignorable="w14 w15 w16se w16cid w16 w16cex wp14">
+<w:document xmlns:wpc="http://schemas.microsoft.com/office/word/2010/wordprocessingCanvas" xmlns:cx="http://schemas.microsoft.com/office/drawing/2014/chartex" xmlns:cx1="http://schemas.microsoft.com/office/drawing/2015/9/8/chartex" xmlns:cx2="http://schemas.microsoft.com/office/drawing/2015/10/21/chartex" xmlns:cx3="http://schemas.microsoft.com/office/drawing/2016/5/9/chartex" xmlns:cx4="http://schemas.microsoft.com/office/drawing/2016/5/10/chartex" xmlns:cx5="http://schemas.microsoft.com/office/drawing/2016/5/11/chartex" xmlns:cx6="http://schemas.microsoft.com/office/drawing/2016/5/12/chartex" xmlns:cx7="http://schemas.microsoft.com/office/drawing/2016/5/13/chartex" xmlns:cx8="http://schemas.microsoft.com/office/drawing/2016/5/14/chartex" xmlns:mc="http://schemas.openxmlformats.org/markup-compatibility/2006" xmlns:aink="http://schemas.microsoft.com/office/drawing/2016/ink" xmlns:am3d="http://schemas.microsoft.com/office/drawing/2017/model3d" xmlns:o="urn:schemas-microsoft-com:office:office" xmlns:r="http://schemas.openxmlformats.org/officeDocument/2006/relationships" xmlns:m="http://schemas.openxmlformats.org/officeDocument/2006/math" xmlns:v="urn:schemas-microsoft-com:vml" xmlns:wp14="http://schemas.microsoft.com/office/word/2010/wordprocessingDrawing" xmlns:wp="http://schemas.openxmlformats.org/drawingml/2006/wordprocessingDrawing" xmlns:w10="urn:schemas-microsoft-com:office:word" xmlns:w="http://schemas.openxmlformats.org/wordprocessingml/2006/main" xmlns:w14="http://schemas.microsoft.com/office/word/2010/wordml" xmlns:w15="http://schemas.microsoft.com/office/word/2012/wordml" xmlns:w16cid="http://schemas.microsoft.com/office/word/2016/wordml/cid" xmlns:w16se="http://schemas.microsoft.com/office/word/2015/wordml/symex" xmlns:wpg="http://schemas.microsoft.com/office/word/2010/wordprocessingGroup" xmlns:wpi="http://schemas.microsoft.com/office/word/2010/wordprocessingInk" xmlns:wne="http://schemas.microsoft.com/office/word/2006/wordml" xmlns:wps="http://schemas.microsoft.com/office/word/2010/wordprocessingShape" mc:Ignorable="w14 w15 w16se w16cid wp14">
   <w:body>
     <w:p>
       <w:pPr>
@@ -730,15 +730,14 @@
           <w:rFonts w:ascii="Times New Roman" w:hAnsi="Times New Roman" w:cs="Times New Roman"/>
           <w:sz w:val="24"/>
         </w:rPr>
-        <w:t xml:space="preserve">Finally, Experiment 4 showed that… </w:t>
-      </w:r>
-      <w:r>
-        <w:rPr>
-          <w:rFonts w:ascii="Times New Roman" w:hAnsi="Times New Roman" w:cs="Times New Roman"/>
-          <w:sz w:val="24"/>
-          <w:highlight w:val="yellow"/>
-        </w:rPr>
-        <w:t>[EXPAND]</w:t>
+        <w:t xml:space="preserve">Finally, Experiment 4 </w:t>
+      </w:r>
+      <w:r>
+        <w:rPr>
+          <w:rFonts w:ascii="Times New Roman" w:hAnsi="Times New Roman" w:cs="Times New Roman"/>
+          <w:sz w:val="24"/>
+        </w:rPr>
+        <w:t>extended this pattern using judgments of associative memory (JAM)</w:t>
       </w:r>
       <w:r>
         <w:rPr>
@@ -861,9 +860,8 @@
           <w:rFonts w:ascii="Times New Roman" w:eastAsia="Arial" w:hAnsi="Times New Roman" w:cs="Times New Roman"/>
           <w:sz w:val="24"/>
           <w:szCs w:val="24"/>
-          <w:highlight w:val="yellow"/>
-        </w:rPr>
-        <w:t>XXX</w:t>
+        </w:rPr>
+        <w:t>201</w:t>
       </w:r>
     </w:p>
     <w:p>
@@ -2611,7 +2609,23 @@
           <w:sz w:val="24"/>
           <w:szCs w:val="24"/>
         </w:rPr>
-        <w:t>. After studying each pair, one group of participants were instructed to provide a JOL, while a no-JOL control group studied</w:t>
+        <w:t>. After studying each pair, one group of participants were instructed to provid</w:t>
+      </w:r>
+      <w:r>
+        <w:rPr>
+          <w:rFonts w:ascii="Times New Roman" w:hAnsi="Times New Roman" w:cs="Times New Roman"/>
+          <w:sz w:val="24"/>
+          <w:szCs w:val="24"/>
+        </w:rPr>
+        <w:t>e JOLs</w:t>
+      </w:r>
+      <w:r>
+        <w:rPr>
+          <w:rFonts w:ascii="Times New Roman" w:hAnsi="Times New Roman" w:cs="Times New Roman"/>
+          <w:sz w:val="24"/>
+          <w:szCs w:val="24"/>
+        </w:rPr>
+        <w:t>, while a no-JOL control group studied</w:t>
       </w:r>
       <w:r>
         <w:rPr>
@@ -3103,7 +3117,55 @@
           <w:sz w:val="24"/>
           <w:szCs w:val="24"/>
         </w:rPr>
-        <w:t xml:space="preserve"> can induce reactivity on target learning, but the direction of reactivity has been mixed with positive or no reactivity reported </w:t>
+        <w:t xml:space="preserve"> can induce reactivity on target learning, but the direction of </w:t>
+      </w:r>
+      <w:r>
+        <w:rPr>
+          <w:rFonts w:ascii="Times New Roman" w:hAnsi="Times New Roman" w:cs="Times New Roman"/>
+          <w:sz w:val="24"/>
+          <w:szCs w:val="24"/>
+        </w:rPr>
+        <w:t xml:space="preserve">the resulting </w:t>
+      </w:r>
+      <w:r>
+        <w:rPr>
+          <w:rFonts w:ascii="Times New Roman" w:hAnsi="Times New Roman" w:cs="Times New Roman"/>
+          <w:sz w:val="24"/>
+          <w:szCs w:val="24"/>
+        </w:rPr>
+        <w:t xml:space="preserve">reactivity </w:t>
+      </w:r>
+      <w:r>
+        <w:rPr>
+          <w:rFonts w:ascii="Times New Roman" w:hAnsi="Times New Roman" w:cs="Times New Roman"/>
+          <w:sz w:val="24"/>
+          <w:szCs w:val="24"/>
+        </w:rPr>
+        <w:t>is</w:t>
+      </w:r>
+      <w:r>
+        <w:rPr>
+          <w:rFonts w:ascii="Times New Roman" w:hAnsi="Times New Roman" w:cs="Times New Roman"/>
+          <w:sz w:val="24"/>
+          <w:szCs w:val="24"/>
+        </w:rPr>
+        <w:t xml:space="preserve"> mixed</w:t>
+      </w:r>
+      <w:r>
+        <w:rPr>
+          <w:rFonts w:ascii="Times New Roman" w:hAnsi="Times New Roman" w:cs="Times New Roman"/>
+          <w:sz w:val="24"/>
+          <w:szCs w:val="24"/>
+        </w:rPr>
+        <w:t>,</w:t>
+      </w:r>
+      <w:r>
+        <w:rPr>
+          <w:rFonts w:ascii="Times New Roman" w:hAnsi="Times New Roman" w:cs="Times New Roman"/>
+          <w:sz w:val="24"/>
+          <w:szCs w:val="24"/>
+        </w:rPr>
+        <w:t xml:space="preserve"> with positive or no reactivity reported </w:t>
       </w:r>
       <w:r>
         <w:rPr>
@@ -3320,7 +3382,47 @@
           <w:sz w:val="24"/>
           <w:szCs w:val="24"/>
         </w:rPr>
-        <w:t xml:space="preserve">monitoring that may occur as a byproduct of providing JOLs at study. </w:t>
+        <w:t xml:space="preserve">additional </w:t>
+      </w:r>
+      <w:r>
+        <w:rPr>
+          <w:rFonts w:ascii="Times New Roman" w:hAnsi="Times New Roman" w:cs="Times New Roman"/>
+          <w:sz w:val="24"/>
+          <w:szCs w:val="24"/>
+        </w:rPr>
+        <w:t>monitoring that occur</w:t>
+      </w:r>
+      <w:r>
+        <w:rPr>
+          <w:rFonts w:ascii="Times New Roman" w:hAnsi="Times New Roman" w:cs="Times New Roman"/>
+          <w:sz w:val="24"/>
+          <w:szCs w:val="24"/>
+        </w:rPr>
+        <w:t>s</w:t>
+      </w:r>
+      <w:r>
+        <w:rPr>
+          <w:rFonts w:ascii="Times New Roman" w:hAnsi="Times New Roman" w:cs="Times New Roman"/>
+          <w:sz w:val="24"/>
+          <w:szCs w:val="24"/>
+        </w:rPr>
+        <w:t xml:space="preserve"> as a byproduct of providing JOLs at </w:t>
+      </w:r>
+      <w:r>
+        <w:rPr>
+          <w:rFonts w:ascii="Times New Roman" w:hAnsi="Times New Roman" w:cs="Times New Roman"/>
+          <w:sz w:val="24"/>
+          <w:szCs w:val="24"/>
+        </w:rPr>
+        <w:t>encoding</w:t>
+      </w:r>
+      <w:r>
+        <w:rPr>
+          <w:rFonts w:ascii="Times New Roman" w:hAnsi="Times New Roman" w:cs="Times New Roman"/>
+          <w:sz w:val="24"/>
+          <w:szCs w:val="24"/>
+        </w:rPr>
+        <w:t xml:space="preserve">. </w:t>
       </w:r>
       <w:r>
         <w:rPr>
@@ -3368,7 +3470,15 @@
           <w:sz w:val="24"/>
           <w:szCs w:val="24"/>
         </w:rPr>
-        <w:t>The</w:t>
+        <w:t>Next, t</w:t>
+      </w:r>
+      <w:r>
+        <w:rPr>
+          <w:rFonts w:ascii="Times New Roman" w:hAnsi="Times New Roman" w:cs="Times New Roman"/>
+          <w:sz w:val="24"/>
+          <w:szCs w:val="24"/>
+        </w:rPr>
+        <w:t>he</w:t>
       </w:r>
       <w:r>
         <w:rPr>
@@ -3412,7 +3522,23 @@
           <w:sz w:val="24"/>
           <w:szCs w:val="24"/>
         </w:rPr>
-        <w:t xml:space="preserve"> suggests that generating JOLs will produce negative reactivity </w:t>
+        <w:t xml:space="preserve"> suggests that generating JOLs </w:t>
+      </w:r>
+      <w:r>
+        <w:rPr>
+          <w:rFonts w:ascii="Times New Roman" w:hAnsi="Times New Roman" w:cs="Times New Roman"/>
+          <w:sz w:val="24"/>
+          <w:szCs w:val="24"/>
+        </w:rPr>
+        <w:t xml:space="preserve">at encoding </w:t>
+      </w:r>
+      <w:r>
+        <w:rPr>
+          <w:rFonts w:ascii="Times New Roman" w:hAnsi="Times New Roman" w:cs="Times New Roman"/>
+          <w:sz w:val="24"/>
+          <w:szCs w:val="24"/>
+        </w:rPr>
+        <w:t xml:space="preserve">will produce negative reactivity </w:t>
       </w:r>
       <w:r>
         <w:rPr>
@@ -3558,7 +3684,23 @@
           <w:sz w:val="24"/>
           <w:szCs w:val="24"/>
         </w:rPr>
-        <w:t xml:space="preserve"> to remember than those perceived as easy</w:t>
+        <w:t xml:space="preserve"> to remember </w:t>
+      </w:r>
+      <w:r>
+        <w:rPr>
+          <w:rFonts w:ascii="Times New Roman" w:hAnsi="Times New Roman" w:cs="Times New Roman"/>
+          <w:sz w:val="24"/>
+          <w:szCs w:val="24"/>
+        </w:rPr>
+        <w:t xml:space="preserve">relative to </w:t>
+      </w:r>
+      <w:r>
+        <w:rPr>
+          <w:rFonts w:ascii="Times New Roman" w:hAnsi="Times New Roman" w:cs="Times New Roman"/>
+          <w:sz w:val="24"/>
+          <w:szCs w:val="24"/>
+        </w:rPr>
+        <w:t>those perceived as easy</w:t>
       </w:r>
       <w:r>
         <w:rPr>
@@ -3607,6 +3749,14 @@
           <w:szCs w:val="24"/>
         </w:rPr>
         <w:t xml:space="preserve">. </w:t>
+      </w:r>
+      <w:r>
+        <w:rPr>
+          <w:rFonts w:ascii="Times New Roman" w:hAnsi="Times New Roman" w:cs="Times New Roman"/>
+          <w:sz w:val="24"/>
+          <w:szCs w:val="24"/>
+        </w:rPr>
+        <w:t xml:space="preserve">For example, </w:t>
       </w:r>
       <w:r>
         <w:rPr>
@@ -3786,7 +3936,6 @@
         </w:rPr>
         <w:t xml:space="preserve">- </w:t>
       </w:r>
-      <w:proofErr w:type="spellStart"/>
       <w:r>
         <w:rPr>
           <w:rFonts w:ascii="Times New Roman" w:hAnsi="Times New Roman" w:cs="Times New Roman"/>
@@ -3797,7 +3946,6 @@
         </w:rPr>
         <w:t>parque</w:t>
       </w:r>
-      <w:proofErr w:type="spellEnd"/>
       <w:r>
         <w:rPr>
           <w:rFonts w:ascii="Times New Roman" w:hAnsi="Times New Roman" w:cs="Times New Roman"/>
@@ -3812,6 +3960,7 @@
           <w:sz w:val="24"/>
           <w:szCs w:val="24"/>
         </w:rPr>
+        <w:lastRenderedPageBreak/>
         <w:t>versus</w:t>
       </w:r>
       <w:r>
@@ -3836,16 +3985,7 @@
           <w:sz w:val="24"/>
           <w:szCs w:val="24"/>
         </w:rPr>
-        <w:t xml:space="preserve">the same root </w:t>
-      </w:r>
-      <w:r>
-        <w:rPr>
-          <w:rFonts w:ascii="Times New Roman" w:hAnsi="Times New Roman" w:cs="Times New Roman"/>
-          <w:sz w:val="24"/>
-          <w:szCs w:val="24"/>
-        </w:rPr>
-        <w:lastRenderedPageBreak/>
-        <w:t>word (i.e.,</w:t>
+        <w:t>the same root word (i.e.,</w:t>
       </w:r>
       <w:r>
         <w:rPr>
@@ -4261,7 +4401,23 @@
           <w:sz w:val="24"/>
           <w:szCs w:val="24"/>
         </w:rPr>
-        <w:t>sitive reactivity and dual-task hypotheses and only partial support for the changed-goal hypothesis</w:t>
+        <w:t xml:space="preserve">sitive reactivity and dual-task hypotheses and </w:t>
+      </w:r>
+      <w:r>
+        <w:rPr>
+          <w:rFonts w:ascii="Times New Roman" w:hAnsi="Times New Roman" w:cs="Times New Roman"/>
+          <w:sz w:val="24"/>
+          <w:szCs w:val="24"/>
+        </w:rPr>
+        <w:t xml:space="preserve">showed </w:t>
+      </w:r>
+      <w:r>
+        <w:rPr>
+          <w:rFonts w:ascii="Times New Roman" w:hAnsi="Times New Roman" w:cs="Times New Roman"/>
+          <w:sz w:val="24"/>
+          <w:szCs w:val="24"/>
+        </w:rPr>
+        <w:t>only partial support for the changed-goal hypothesis</w:t>
       </w:r>
       <w:r>
         <w:rPr>
@@ -4285,7 +4441,32 @@
           <w:sz w:val="24"/>
           <w:szCs w:val="24"/>
         </w:rPr>
-        <w:t xml:space="preserve">, but showed no effect on recall of unrelated targets relative to no-JOL controls. In terms of the changed-goals hypothesis, it therefore appears that individuals prioritize encoding of related pairs when making JOL ratings, but this priority is not accompanied by a concomitant cost to the encoding of unrelated pairs. </w:t>
+        <w:t xml:space="preserve">, but showed no </w:t>
+      </w:r>
+      <w:r>
+        <w:rPr>
+          <w:rFonts w:ascii="Times New Roman" w:hAnsi="Times New Roman" w:cs="Times New Roman"/>
+          <w:sz w:val="24"/>
+          <w:szCs w:val="24"/>
+        </w:rPr>
+        <w:t xml:space="preserve">reactive </w:t>
+      </w:r>
+      <w:r>
+        <w:rPr>
+          <w:rFonts w:ascii="Times New Roman" w:hAnsi="Times New Roman" w:cs="Times New Roman"/>
+          <w:sz w:val="24"/>
+          <w:szCs w:val="24"/>
+        </w:rPr>
+        <w:t xml:space="preserve">effect on recall of unrelated targets relative to no-JOL controls. In terms of the changed-goal hypothesis, it therefore appears that individuals prioritize encoding of related pairs when making </w:t>
+      </w:r>
+      <w:r>
+        <w:rPr>
+          <w:rFonts w:ascii="Times New Roman" w:hAnsi="Times New Roman" w:cs="Times New Roman"/>
+          <w:sz w:val="24"/>
+          <w:szCs w:val="24"/>
+        </w:rPr>
+        <w:lastRenderedPageBreak/>
+        <w:t xml:space="preserve">JOL ratings, but this priority is not accompanied by a concomitant cost to the encoding of unrelated pairs. </w:t>
       </w:r>
     </w:p>
     <w:p>
@@ -4325,7 +4506,6 @@
           <w:sz w:val="24"/>
           <w:szCs w:val="24"/>
         </w:rPr>
-        <w:lastRenderedPageBreak/>
         <w:tab/>
       </w:r>
       <w:r>
@@ -4721,7 +4901,16 @@
           <w:sz w:val="24"/>
           <w:szCs w:val="24"/>
         </w:rPr>
-        <w:t xml:space="preserve">extends to </w:t>
+        <w:t xml:space="preserve">extends </w:t>
+      </w:r>
+      <w:r>
+        <w:rPr>
+          <w:rFonts w:ascii="Times New Roman" w:hAnsi="Times New Roman" w:cs="Times New Roman"/>
+          <w:sz w:val="24"/>
+          <w:szCs w:val="24"/>
+        </w:rPr>
+        <w:lastRenderedPageBreak/>
+        <w:t xml:space="preserve">to </w:t>
       </w:r>
       <w:r>
         <w:rPr>
@@ -4796,16 +4985,7 @@
           <w:sz w:val="24"/>
           <w:szCs w:val="24"/>
         </w:rPr>
-        <w:t xml:space="preserve">Regarding JOL </w:t>
-      </w:r>
-      <w:r>
-        <w:rPr>
-          <w:rFonts w:ascii="Times New Roman" w:hAnsi="Times New Roman" w:cs="Times New Roman"/>
-          <w:sz w:val="24"/>
-          <w:szCs w:val="24"/>
-        </w:rPr>
-        <w:lastRenderedPageBreak/>
-        <w:t xml:space="preserve">reactivity, most studies use forward associate pairs in which the cue is highly predictive of the target. In </w:t>
+        <w:t xml:space="preserve">Regarding JOL reactivity, most studies use forward associate pairs in which the cue is highly predictive of the target. In </w:t>
       </w:r>
       <w:r>
         <w:rPr>
@@ -5128,7 +5308,16 @@
           <w:sz w:val="24"/>
           <w:szCs w:val="24"/>
         </w:rPr>
-        <w:t xml:space="preserve"> Huff</w:t>
+        <w:t xml:space="preserve"> </w:t>
+      </w:r>
+      <w:r>
+        <w:rPr>
+          <w:rFonts w:ascii="Times New Roman" w:hAnsi="Times New Roman" w:cs="Times New Roman"/>
+          <w:sz w:val="24"/>
+          <w:szCs w:val="24"/>
+        </w:rPr>
+        <w:lastRenderedPageBreak/>
+        <w:t>Huff</w:t>
       </w:r>
       <w:r>
         <w:rPr>
@@ -5211,7 +5400,6 @@
           <w:sz w:val="24"/>
           <w:szCs w:val="24"/>
         </w:rPr>
-        <w:lastRenderedPageBreak/>
         <w:t xml:space="preserve">A second possibility for this discrepancy is that </w:t>
       </w:r>
       <w:r>
@@ -5751,6 +5939,7 @@
           <w:sz w:val="24"/>
           <w:szCs w:val="24"/>
         </w:rPr>
+        <w:lastRenderedPageBreak/>
         <w:t xml:space="preserve">pairs, leading to their greater recall. To test this account, we compared target recall in JOL and no-JOL groups relative a relational encoding group where participants were explicitly instructed to relate study pairs together. </w:t>
       </w:r>
       <w:r>
@@ -5775,40 +5964,63 @@
           <w:sz w:val="24"/>
           <w:szCs w:val="24"/>
         </w:rPr>
-        <w:t xml:space="preserve"> these groups relative to a shallow levels-of-</w:t>
-      </w:r>
-      <w:r>
-        <w:rPr>
-          <w:rFonts w:ascii="Times New Roman" w:hAnsi="Times New Roman" w:cs="Times New Roman"/>
-          <w:sz w:val="24"/>
-          <w:szCs w:val="24"/>
-        </w:rPr>
-        <w:lastRenderedPageBreak/>
-        <w:t xml:space="preserve">processing task as another control group. </w:t>
-      </w:r>
-      <w:r>
-        <w:rPr>
-          <w:rFonts w:ascii="Times New Roman" w:hAnsi="Times New Roman" w:cs="Times New Roman"/>
-          <w:sz w:val="24"/>
-          <w:szCs w:val="24"/>
-        </w:rPr>
-        <w:t>Experiment 3</w:t>
-      </w:r>
-      <w:r>
-        <w:rPr>
-          <w:rFonts w:ascii="Times New Roman" w:hAnsi="Times New Roman" w:cs="Times New Roman"/>
-          <w:sz w:val="24"/>
-          <w:szCs w:val="24"/>
-        </w:rPr>
-        <w:t xml:space="preserve"> then</w:t>
-      </w:r>
-      <w:r>
-        <w:rPr>
-          <w:rFonts w:ascii="Times New Roman" w:hAnsi="Times New Roman" w:cs="Times New Roman"/>
-          <w:sz w:val="24"/>
-          <w:szCs w:val="24"/>
-        </w:rPr>
-        <w:t xml:space="preserve"> provided a </w:t>
+        <w:t xml:space="preserve"> these groups relative to a shallow levels-of-processing task as another control group. </w:t>
+      </w:r>
+      <w:r>
+        <w:rPr>
+          <w:rFonts w:ascii="Times New Roman" w:hAnsi="Times New Roman" w:cs="Times New Roman"/>
+          <w:sz w:val="24"/>
+          <w:szCs w:val="24"/>
+        </w:rPr>
+        <w:t>Experiment</w:t>
+      </w:r>
+      <w:r>
+        <w:rPr>
+          <w:rFonts w:ascii="Times New Roman" w:hAnsi="Times New Roman" w:cs="Times New Roman"/>
+          <w:sz w:val="24"/>
+          <w:szCs w:val="24"/>
+        </w:rPr>
+        <w:t>s</w:t>
+      </w:r>
+      <w:r>
+        <w:rPr>
+          <w:rFonts w:ascii="Times New Roman" w:hAnsi="Times New Roman" w:cs="Times New Roman"/>
+          <w:sz w:val="24"/>
+          <w:szCs w:val="24"/>
+        </w:rPr>
+        <w:t xml:space="preserve"> 3</w:t>
+      </w:r>
+      <w:r>
+        <w:rPr>
+          <w:rFonts w:ascii="Times New Roman" w:hAnsi="Times New Roman" w:cs="Times New Roman"/>
+          <w:sz w:val="24"/>
+          <w:szCs w:val="24"/>
+        </w:rPr>
+        <w:t xml:space="preserve"> </w:t>
+      </w:r>
+      <w:r>
+        <w:rPr>
+          <w:rFonts w:ascii="Times New Roman" w:hAnsi="Times New Roman" w:cs="Times New Roman"/>
+          <w:sz w:val="24"/>
+          <w:szCs w:val="24"/>
+        </w:rPr>
+        <w:t xml:space="preserve">and 4 </w:t>
+      </w:r>
+      <w:r>
+        <w:rPr>
+          <w:rFonts w:ascii="Times New Roman" w:hAnsi="Times New Roman" w:cs="Times New Roman"/>
+          <w:sz w:val="24"/>
+          <w:szCs w:val="24"/>
+        </w:rPr>
+        <w:t>then</w:t>
+      </w:r>
+      <w:r>
+        <w:rPr>
+          <w:rFonts w:ascii="Times New Roman" w:hAnsi="Times New Roman" w:cs="Times New Roman"/>
+          <w:sz w:val="24"/>
+          <w:szCs w:val="24"/>
+        </w:rPr>
+        <w:t xml:space="preserve"> provided </w:t>
       </w:r>
       <w:r>
         <w:rPr>
@@ -5832,6 +6044,14 @@
           <w:sz w:val="24"/>
           <w:szCs w:val="24"/>
         </w:rPr>
+        <w:t>s</w:t>
+      </w:r>
+      <w:r>
+        <w:rPr>
+          <w:rFonts w:ascii="Times New Roman" w:hAnsi="Times New Roman" w:cs="Times New Roman"/>
+          <w:sz w:val="24"/>
+          <w:szCs w:val="24"/>
+        </w:rPr>
         <w:t xml:space="preserve"> of the strategic relational encoding account by comparing recall for </w:t>
       </w:r>
       <w:r>
@@ -5840,7 +6060,23 @@
           <w:sz w:val="24"/>
           <w:szCs w:val="24"/>
         </w:rPr>
-        <w:t>JOL and no-JOL groups to a frequency-rating task that was designed to mimic</w:t>
+        <w:t xml:space="preserve">JOL and no-JOL groups to a frequency-rating task </w:t>
+      </w:r>
+      <w:r>
+        <w:rPr>
+          <w:rFonts w:ascii="Times New Roman" w:hAnsi="Times New Roman" w:cs="Times New Roman"/>
+          <w:sz w:val="24"/>
+          <w:szCs w:val="24"/>
+        </w:rPr>
+        <w:t xml:space="preserve">(Experiment 3) and a judgment of associative memory task (JAM; Experiment 4), both of which were designed </w:t>
+      </w:r>
+      <w:r>
+        <w:rPr>
+          <w:rFonts w:ascii="Times New Roman" w:hAnsi="Times New Roman" w:cs="Times New Roman"/>
+          <w:sz w:val="24"/>
+          <w:szCs w:val="24"/>
+        </w:rPr>
+        <w:t>to mimic</w:t>
       </w:r>
       <w:r>
         <w:rPr>
@@ -5864,7 +6100,263 @@
           <w:sz w:val="24"/>
           <w:szCs w:val="24"/>
         </w:rPr>
-        <w:t>.</w:t>
+        <w:t xml:space="preserve"> while removing </w:t>
+      </w:r>
+      <w:r>
+        <w:rPr>
+          <w:rFonts w:ascii="Times New Roman" w:hAnsi="Times New Roman" w:cs="Times New Roman"/>
+          <w:sz w:val="24"/>
+          <w:szCs w:val="24"/>
+        </w:rPr>
+        <w:t>the predictive component associated with JOLs</w:t>
+      </w:r>
+      <w:r>
+        <w:rPr>
+          <w:rFonts w:ascii="Times New Roman" w:hAnsi="Times New Roman" w:cs="Times New Roman"/>
+          <w:sz w:val="24"/>
+          <w:szCs w:val="24"/>
+        </w:rPr>
+        <w:t xml:space="preserve">. Thus, </w:t>
+      </w:r>
+      <w:r>
+        <w:rPr>
+          <w:rFonts w:ascii="Times New Roman" w:hAnsi="Times New Roman" w:cs="Times New Roman"/>
+          <w:sz w:val="24"/>
+          <w:szCs w:val="24"/>
+        </w:rPr>
+        <w:t>Experiment</w:t>
+      </w:r>
+      <w:r>
+        <w:rPr>
+          <w:rFonts w:ascii="Times New Roman" w:hAnsi="Times New Roman" w:cs="Times New Roman"/>
+          <w:sz w:val="24"/>
+          <w:szCs w:val="24"/>
+        </w:rPr>
+        <w:t>s</w:t>
+      </w:r>
+      <w:r>
+        <w:rPr>
+          <w:rFonts w:ascii="Times New Roman" w:hAnsi="Times New Roman" w:cs="Times New Roman"/>
+          <w:sz w:val="24"/>
+          <w:szCs w:val="24"/>
+        </w:rPr>
+        <w:t xml:space="preserve"> 3 </w:t>
+      </w:r>
+      <w:r>
+        <w:rPr>
+          <w:rFonts w:ascii="Times New Roman" w:hAnsi="Times New Roman" w:cs="Times New Roman"/>
+          <w:sz w:val="24"/>
+          <w:szCs w:val="24"/>
+        </w:rPr>
+        <w:t xml:space="preserve">and 4 </w:t>
+      </w:r>
+      <w:r>
+        <w:rPr>
+          <w:rFonts w:ascii="Times New Roman" w:hAnsi="Times New Roman" w:cs="Times New Roman"/>
+          <w:sz w:val="24"/>
+          <w:szCs w:val="24"/>
+        </w:rPr>
+        <w:t>also</w:t>
+      </w:r>
+      <w:r>
+        <w:rPr>
+          <w:rFonts w:ascii="Times New Roman" w:hAnsi="Times New Roman" w:cs="Times New Roman"/>
+          <w:sz w:val="24"/>
+          <w:szCs w:val="24"/>
+        </w:rPr>
+        <w:t xml:space="preserve"> evaluated whether JOL reactivity effects are due to the memorial forecasting that is required when providing a JOL, or due to rating cue-target pairs within the same context</w:t>
+      </w:r>
+      <w:r>
+        <w:rPr>
+          <w:rFonts w:ascii="Times New Roman" w:hAnsi="Times New Roman" w:cs="Times New Roman"/>
+          <w:sz w:val="24"/>
+          <w:szCs w:val="24"/>
+        </w:rPr>
+        <w:t xml:space="preserve"> which encouraged relational encoding</w:t>
+      </w:r>
+      <w:r>
+        <w:rPr>
+          <w:rFonts w:ascii="Times New Roman" w:hAnsi="Times New Roman" w:cs="Times New Roman"/>
+          <w:sz w:val="24"/>
+          <w:szCs w:val="24"/>
+        </w:rPr>
+        <w:t xml:space="preserve">. To preview, we found reliable </w:t>
+      </w:r>
+      <w:r>
+        <w:rPr>
+          <w:rFonts w:ascii="Times New Roman" w:hAnsi="Times New Roman" w:cs="Times New Roman"/>
+          <w:sz w:val="24"/>
+          <w:szCs w:val="24"/>
+        </w:rPr>
+        <w:t xml:space="preserve">positive </w:t>
+      </w:r>
+      <w:r>
+        <w:rPr>
+          <w:rFonts w:ascii="Times New Roman" w:hAnsi="Times New Roman" w:cs="Times New Roman"/>
+          <w:sz w:val="24"/>
+          <w:szCs w:val="24"/>
+        </w:rPr>
+        <w:t>JOL reactivity for all three related pair types</w:t>
+      </w:r>
+      <w:r>
+        <w:rPr>
+          <w:rFonts w:ascii="Times New Roman" w:hAnsi="Times New Roman" w:cs="Times New Roman"/>
+          <w:sz w:val="24"/>
+          <w:szCs w:val="24"/>
+        </w:rPr>
+        <w:t>, consistent with the general pattern in the literature (cf. Double et al., 2018)</w:t>
+      </w:r>
+      <w:r>
+        <w:rPr>
+          <w:rFonts w:ascii="Times New Roman" w:hAnsi="Times New Roman" w:cs="Times New Roman"/>
+          <w:sz w:val="24"/>
+          <w:szCs w:val="24"/>
+        </w:rPr>
+        <w:t xml:space="preserve">, </w:t>
+      </w:r>
+      <w:r>
+        <w:rPr>
+          <w:rFonts w:ascii="Times New Roman" w:hAnsi="Times New Roman" w:cs="Times New Roman"/>
+          <w:sz w:val="24"/>
+          <w:szCs w:val="24"/>
+        </w:rPr>
+        <w:t>and f</w:t>
+      </w:r>
+      <w:r>
+        <w:rPr>
+          <w:rFonts w:ascii="Times New Roman" w:hAnsi="Times New Roman" w:cs="Times New Roman"/>
+          <w:sz w:val="24"/>
+          <w:szCs w:val="24"/>
+        </w:rPr>
+        <w:t>ound</w:t>
+      </w:r>
+      <w:r>
+        <w:rPr>
+          <w:rFonts w:ascii="Times New Roman" w:hAnsi="Times New Roman" w:cs="Times New Roman"/>
+          <w:sz w:val="24"/>
+          <w:szCs w:val="24"/>
+        </w:rPr>
+        <w:t xml:space="preserve"> that the benefit to related pairs is equivalent to related pairs that are studied using an explicit relational encoding task, </w:t>
+      </w:r>
+      <w:r>
+        <w:rPr>
+          <w:rFonts w:ascii="Times New Roman" w:hAnsi="Times New Roman" w:cs="Times New Roman"/>
+          <w:sz w:val="24"/>
+          <w:szCs w:val="24"/>
+        </w:rPr>
+        <w:t xml:space="preserve">a finding </w:t>
+      </w:r>
+      <w:r>
+        <w:rPr>
+          <w:rFonts w:ascii="Times New Roman" w:hAnsi="Times New Roman" w:cs="Times New Roman"/>
+          <w:sz w:val="24"/>
+          <w:szCs w:val="24"/>
+        </w:rPr>
+        <w:t>consistent with a strategical relational encoding account. Finally, we f</w:t>
+      </w:r>
+      <w:r>
+        <w:rPr>
+          <w:rFonts w:ascii="Times New Roman" w:hAnsi="Times New Roman" w:cs="Times New Roman"/>
+          <w:sz w:val="24"/>
+          <w:szCs w:val="24"/>
+        </w:rPr>
+        <w:t>ound</w:t>
+      </w:r>
+      <w:r>
+        <w:rPr>
+          <w:rFonts w:ascii="Times New Roman" w:hAnsi="Times New Roman" w:cs="Times New Roman"/>
+          <w:sz w:val="24"/>
+          <w:szCs w:val="24"/>
+        </w:rPr>
+        <w:t xml:space="preserve"> identical</w:t>
+      </w:r>
+      <w:r>
+        <w:rPr>
+          <w:rFonts w:ascii="Times New Roman" w:hAnsi="Times New Roman" w:cs="Times New Roman"/>
+          <w:sz w:val="24"/>
+          <w:szCs w:val="24"/>
+        </w:rPr>
+        <w:t xml:space="preserve"> positive</w:t>
+      </w:r>
+      <w:r>
+        <w:rPr>
+          <w:rFonts w:ascii="Times New Roman" w:hAnsi="Times New Roman" w:cs="Times New Roman"/>
+          <w:sz w:val="24"/>
+          <w:szCs w:val="24"/>
+        </w:rPr>
+        <w:t xml:space="preserve"> reactivity patterns on related pairs when participants provide</w:t>
+      </w:r>
+      <w:r>
+        <w:rPr>
+          <w:rFonts w:ascii="Times New Roman" w:hAnsi="Times New Roman" w:cs="Times New Roman"/>
+          <w:sz w:val="24"/>
+          <w:szCs w:val="24"/>
+        </w:rPr>
+        <w:t>d</w:t>
+      </w:r>
+      <w:r>
+        <w:rPr>
+          <w:rFonts w:ascii="Times New Roman" w:hAnsi="Times New Roman" w:cs="Times New Roman"/>
+          <w:sz w:val="24"/>
+          <w:szCs w:val="24"/>
+        </w:rPr>
+        <w:t xml:space="preserve"> JOLs</w:t>
+      </w:r>
+      <w:r>
+        <w:rPr>
+          <w:rFonts w:ascii="Times New Roman" w:hAnsi="Times New Roman" w:cs="Times New Roman"/>
+          <w:sz w:val="24"/>
+          <w:szCs w:val="24"/>
+        </w:rPr>
+        <w:t xml:space="preserve">, </w:t>
+      </w:r>
+      <w:r>
+        <w:rPr>
+          <w:rFonts w:ascii="Times New Roman" w:hAnsi="Times New Roman" w:cs="Times New Roman"/>
+          <w:sz w:val="24"/>
+          <w:szCs w:val="24"/>
+        </w:rPr>
+        <w:t>rate</w:t>
+      </w:r>
+      <w:r>
+        <w:rPr>
+          <w:rFonts w:ascii="Times New Roman" w:hAnsi="Times New Roman" w:cs="Times New Roman"/>
+          <w:sz w:val="24"/>
+          <w:szCs w:val="24"/>
+        </w:rPr>
+        <w:t>d</w:t>
+      </w:r>
+      <w:r>
+        <w:rPr>
+          <w:rFonts w:ascii="Times New Roman" w:hAnsi="Times New Roman" w:cs="Times New Roman"/>
+          <w:sz w:val="24"/>
+          <w:szCs w:val="24"/>
+        </w:rPr>
+        <w:t xml:space="preserve"> pair frequency</w:t>
+      </w:r>
+      <w:r>
+        <w:rPr>
+          <w:rFonts w:ascii="Times New Roman" w:hAnsi="Times New Roman" w:cs="Times New Roman"/>
+          <w:sz w:val="24"/>
+          <w:szCs w:val="24"/>
+        </w:rPr>
+        <w:t>, or provided JAMs</w:t>
+      </w:r>
+      <w:r>
+        <w:rPr>
+          <w:rFonts w:ascii="Times New Roman" w:hAnsi="Times New Roman" w:cs="Times New Roman"/>
+          <w:sz w:val="24"/>
+          <w:szCs w:val="24"/>
+        </w:rPr>
+        <w:t xml:space="preserve"> at study. Collectively, our experiments reveal that reactivity patterns are not unique to JOLs and reflect </w:t>
+      </w:r>
+      <w:r>
+        <w:rPr>
+          <w:rFonts w:ascii="Times New Roman" w:hAnsi="Times New Roman" w:cs="Times New Roman"/>
+          <w:sz w:val="24"/>
+          <w:szCs w:val="24"/>
+        </w:rPr>
+        <w:t>strategic</w:t>
       </w:r>
       <w:r>
         <w:rPr>
@@ -5880,190 +6372,6 @@
           <w:sz w:val="24"/>
           <w:szCs w:val="24"/>
         </w:rPr>
-        <w:t>A</w:t>
-      </w:r>
-      <w:r>
-        <w:rPr>
-          <w:rFonts w:ascii="Times New Roman" w:hAnsi="Times New Roman" w:cs="Times New Roman"/>
-          <w:sz w:val="24"/>
-          <w:szCs w:val="24"/>
-        </w:rPr>
-        <w:t xml:space="preserve">dditionally, </w:t>
-      </w:r>
-      <w:r>
-        <w:rPr>
-          <w:rFonts w:ascii="Times New Roman" w:hAnsi="Times New Roman" w:cs="Times New Roman"/>
-          <w:sz w:val="24"/>
-          <w:szCs w:val="24"/>
-        </w:rPr>
-        <w:t>the frequency judgment task removed the predictive component associated with JOLs</w:t>
-      </w:r>
-      <w:r>
-        <w:rPr>
-          <w:rFonts w:ascii="Times New Roman" w:hAnsi="Times New Roman" w:cs="Times New Roman"/>
-          <w:sz w:val="24"/>
-          <w:szCs w:val="24"/>
-        </w:rPr>
-        <w:t xml:space="preserve">. Thus, </w:t>
-      </w:r>
-      <w:r>
-        <w:rPr>
-          <w:rFonts w:ascii="Times New Roman" w:hAnsi="Times New Roman" w:cs="Times New Roman"/>
-          <w:sz w:val="24"/>
-          <w:szCs w:val="24"/>
-        </w:rPr>
-        <w:t>Experiment 3 also</w:t>
-      </w:r>
-      <w:r>
-        <w:rPr>
-          <w:rFonts w:ascii="Times New Roman" w:hAnsi="Times New Roman" w:cs="Times New Roman"/>
-          <w:sz w:val="24"/>
-          <w:szCs w:val="24"/>
-        </w:rPr>
-        <w:t xml:space="preserve"> evaluated whether JOL reactivity effects are due to the memorial forecasting that is required when providing a JOL, or due to rating cue-target pairs within the same context</w:t>
-      </w:r>
-      <w:r>
-        <w:rPr>
-          <w:rFonts w:ascii="Times New Roman" w:hAnsi="Times New Roman" w:cs="Times New Roman"/>
-          <w:sz w:val="24"/>
-          <w:szCs w:val="24"/>
-        </w:rPr>
-        <w:t xml:space="preserve"> which encouraged relational encoding</w:t>
-      </w:r>
-      <w:r>
-        <w:rPr>
-          <w:rFonts w:ascii="Times New Roman" w:hAnsi="Times New Roman" w:cs="Times New Roman"/>
-          <w:sz w:val="24"/>
-          <w:szCs w:val="24"/>
-        </w:rPr>
-        <w:t xml:space="preserve">. To preview, we found reliable </w:t>
-      </w:r>
-      <w:r>
-        <w:rPr>
-          <w:rFonts w:ascii="Times New Roman" w:hAnsi="Times New Roman" w:cs="Times New Roman"/>
-          <w:sz w:val="24"/>
-          <w:szCs w:val="24"/>
-        </w:rPr>
-        <w:t xml:space="preserve">positive </w:t>
-      </w:r>
-      <w:r>
-        <w:rPr>
-          <w:rFonts w:ascii="Times New Roman" w:hAnsi="Times New Roman" w:cs="Times New Roman"/>
-          <w:sz w:val="24"/>
-          <w:szCs w:val="24"/>
-        </w:rPr>
-        <w:t>JOL reactivity for all three related pair types</w:t>
-      </w:r>
-      <w:r>
-        <w:rPr>
-          <w:rFonts w:ascii="Times New Roman" w:hAnsi="Times New Roman" w:cs="Times New Roman"/>
-          <w:sz w:val="24"/>
-          <w:szCs w:val="24"/>
-        </w:rPr>
-        <w:t>, consistent with the general pattern in the literature (cf. Double et al., 2018)</w:t>
-      </w:r>
-      <w:r>
-        <w:rPr>
-          <w:rFonts w:ascii="Times New Roman" w:hAnsi="Times New Roman" w:cs="Times New Roman"/>
-          <w:sz w:val="24"/>
-          <w:szCs w:val="24"/>
-        </w:rPr>
-        <w:t xml:space="preserve">, </w:t>
-      </w:r>
-      <w:r>
-        <w:rPr>
-          <w:rFonts w:ascii="Times New Roman" w:hAnsi="Times New Roman" w:cs="Times New Roman"/>
-          <w:sz w:val="24"/>
-          <w:szCs w:val="24"/>
-        </w:rPr>
-        <w:t>and f</w:t>
-      </w:r>
-      <w:r>
-        <w:rPr>
-          <w:rFonts w:ascii="Times New Roman" w:hAnsi="Times New Roman" w:cs="Times New Roman"/>
-          <w:sz w:val="24"/>
-          <w:szCs w:val="24"/>
-        </w:rPr>
-        <w:t>ound</w:t>
-      </w:r>
-      <w:r>
-        <w:rPr>
-          <w:rFonts w:ascii="Times New Roman" w:hAnsi="Times New Roman" w:cs="Times New Roman"/>
-          <w:sz w:val="24"/>
-          <w:szCs w:val="24"/>
-        </w:rPr>
-        <w:t xml:space="preserve"> that the benefit to related pairs is equivalent to related pairs that are studied using an explicit relational encoding task, </w:t>
-      </w:r>
-      <w:r>
-        <w:rPr>
-          <w:rFonts w:ascii="Times New Roman" w:hAnsi="Times New Roman" w:cs="Times New Roman"/>
-          <w:sz w:val="24"/>
-          <w:szCs w:val="24"/>
-        </w:rPr>
-        <w:t xml:space="preserve">a finding </w:t>
-      </w:r>
-      <w:r>
-        <w:rPr>
-          <w:rFonts w:ascii="Times New Roman" w:hAnsi="Times New Roman" w:cs="Times New Roman"/>
-          <w:sz w:val="24"/>
-          <w:szCs w:val="24"/>
-        </w:rPr>
-        <w:t>consistent with a strategical relational encoding account. Finally, we f</w:t>
-      </w:r>
-      <w:r>
-        <w:rPr>
-          <w:rFonts w:ascii="Times New Roman" w:hAnsi="Times New Roman" w:cs="Times New Roman"/>
-          <w:sz w:val="24"/>
-          <w:szCs w:val="24"/>
-        </w:rPr>
-        <w:t>ound</w:t>
-      </w:r>
-      <w:r>
-        <w:rPr>
-          <w:rFonts w:ascii="Times New Roman" w:hAnsi="Times New Roman" w:cs="Times New Roman"/>
-          <w:sz w:val="24"/>
-          <w:szCs w:val="24"/>
-        </w:rPr>
-        <w:t xml:space="preserve"> identical</w:t>
-      </w:r>
-      <w:r>
-        <w:rPr>
-          <w:rFonts w:ascii="Times New Roman" w:hAnsi="Times New Roman" w:cs="Times New Roman"/>
-          <w:sz w:val="24"/>
-          <w:szCs w:val="24"/>
-        </w:rPr>
-        <w:t xml:space="preserve"> positive</w:t>
-      </w:r>
-      <w:r>
-        <w:rPr>
-          <w:rFonts w:ascii="Times New Roman" w:hAnsi="Times New Roman" w:cs="Times New Roman"/>
-          <w:sz w:val="24"/>
-          <w:szCs w:val="24"/>
-        </w:rPr>
-        <w:t xml:space="preserve"> reactivity patterns on related pairs when participants provide JOLs at study and rate pair frequency at study. Collectively, our experiments reveal that reactivity patterns are not unique to JOLs and reflect </w:t>
-      </w:r>
-      <w:r>
-        <w:rPr>
-          <w:rFonts w:ascii="Times New Roman" w:hAnsi="Times New Roman" w:cs="Times New Roman"/>
-          <w:sz w:val="24"/>
-          <w:szCs w:val="24"/>
-        </w:rPr>
-        <w:t>strategic</w:t>
-      </w:r>
-      <w:r>
-        <w:rPr>
-          <w:rFonts w:ascii="Times New Roman" w:hAnsi="Times New Roman" w:cs="Times New Roman"/>
-          <w:sz w:val="24"/>
-          <w:szCs w:val="24"/>
-        </w:rPr>
-        <w:t xml:space="preserve"> </w:t>
-      </w:r>
-      <w:r>
-        <w:rPr>
-          <w:rFonts w:ascii="Times New Roman" w:hAnsi="Times New Roman" w:cs="Times New Roman"/>
-          <w:sz w:val="24"/>
-          <w:szCs w:val="24"/>
-        </w:rPr>
         <w:t xml:space="preserve">use of relational encoding </w:t>
       </w:r>
       <w:r>
@@ -6081,23 +6389,6 @@
           <w:szCs w:val="24"/>
         </w:rPr>
         <w:t xml:space="preserve"> related pairs. </w:t>
-      </w:r>
-      <w:r>
-        <w:rPr>
-          <w:rFonts w:ascii="Times New Roman" w:hAnsi="Times New Roman" w:cs="Times New Roman"/>
-          <w:sz w:val="24"/>
-          <w:szCs w:val="24"/>
-        </w:rPr>
-        <w:t xml:space="preserve">Finally, Experiment 4… </w:t>
-      </w:r>
-      <w:r>
-        <w:rPr>
-          <w:rFonts w:ascii="Times New Roman" w:hAnsi="Times New Roman" w:cs="Times New Roman"/>
-          <w:sz w:val="24"/>
-          <w:szCs w:val="24"/>
-          <w:highlight w:val="yellow"/>
-        </w:rPr>
-        <w:t>[EXPAND]</w:t>
       </w:r>
     </w:p>
     <w:p>
@@ -6191,7 +6482,7 @@
           <w:sz w:val="24"/>
           <w:szCs w:val="24"/>
         </w:rPr>
-        <w:t xml:space="preserve">replicate and extend previous JOL reactivity patterns by comparing target recall following study of related and unrelated pairs. The changed-goal hypothesis predicts that JOL reactivity should produce a benefit to related pairs and a cost to unrelated pairs as participants shift their study goals to prioritize the easier related pairs over unrelated pairs. However, given that prior studies only find partial support for the changed-goal hypothesis with positive reactivity for related pairs and no effect on unrelated pairs (Double et al., 2018; Janes et al., 2018; Soderstrom et al., 2015), we expected that our experiment would </w:t>
+        <w:t xml:space="preserve">replicate and extend previous JOL reactivity patterns by comparing target recall following study of related and unrelated pairs. The changed-goal hypothesis predicts that JOL reactivity should produce a benefit to related pairs and a cost to unrelated pairs as participants shift their study goals to prioritize the easier related pairs over </w:t>
       </w:r>
       <w:r>
         <w:rPr>
@@ -6200,7 +6491,31 @@
           <w:szCs w:val="24"/>
         </w:rPr>
         <w:lastRenderedPageBreak/>
-        <w:t>yield this same pattern. Thus, our experiment served as an additional test of positive JOL reactivity for related pairs.</w:t>
+        <w:t xml:space="preserve">unrelated pairs. However, given that prior studies only find partial support for the changed-goal hypothesis with positive reactivity for related pairs and no effect on unrelated pairs (Double et al., 2018; Janes et al., 2018; Soderstrom et al., 2015), we expected that our experiment would yield this same pattern. Thus, </w:t>
+      </w:r>
+      <w:r>
+        <w:rPr>
+          <w:rFonts w:ascii="Times New Roman" w:hAnsi="Times New Roman" w:cs="Times New Roman"/>
+          <w:sz w:val="24"/>
+          <w:szCs w:val="24"/>
+        </w:rPr>
+        <w:t>Experiment 1</w:t>
+      </w:r>
+      <w:r>
+        <w:rPr>
+          <w:rFonts w:ascii="Times New Roman" w:hAnsi="Times New Roman" w:cs="Times New Roman"/>
+          <w:sz w:val="24"/>
+          <w:szCs w:val="24"/>
+        </w:rPr>
+        <w:t xml:space="preserve"> served as an additional test of positive JOL reactivity for related </w:t>
+      </w:r>
+      <w:r>
+        <w:rPr>
+          <w:rFonts w:ascii="Times New Roman" w:hAnsi="Times New Roman" w:cs="Times New Roman"/>
+          <w:sz w:val="24"/>
+          <w:szCs w:val="24"/>
+        </w:rPr>
+        <w:t>pairs.</w:t>
       </w:r>
     </w:p>
     <w:p>
@@ -6283,7 +6598,16 @@
           <w:sz w:val="24"/>
           <w:szCs w:val="24"/>
         </w:rPr>
-        <w:t xml:space="preserve">We expected that positive reactivity would be found across all three related pair types despite differences in recall rates that have been shown across these pair types (Maxwell &amp; Huff, in press). Importantly, </w:t>
+        <w:t xml:space="preserve">We expected that positive reactivity would be found across all three related pair types despite differences in recall rates that have been shown across these pair types (Maxwell &amp; Huff, in press). </w:t>
+      </w:r>
+      <w:commentRangeStart w:id="3"/>
+      <w:r>
+        <w:rPr>
+          <w:rFonts w:ascii="Times New Roman" w:hAnsi="Times New Roman" w:cs="Times New Roman"/>
+          <w:sz w:val="24"/>
+          <w:szCs w:val="24"/>
+        </w:rPr>
+        <w:t xml:space="preserve">Importantly, </w:t>
       </w:r>
       <w:r>
         <w:rPr>
@@ -6339,7 +6663,22 @@
           <w:sz w:val="24"/>
           <w:szCs w:val="24"/>
         </w:rPr>
-        <w:t xml:space="preserve">item effects that were not equated for across pair types in previous studies (e.g., Soderstrom et al., 2015; Janes et al., 2018). </w:t>
+        <w:t xml:space="preserve">item effects that were not equated for across pair types in previous studies </w:t>
+      </w:r>
+      <w:commentRangeEnd w:id="3"/>
+      <w:r>
+        <w:rPr>
+          <w:rStyle w:val="CommentReference"/>
+        </w:rPr>
+        <w:commentReference w:id="3"/>
+      </w:r>
+      <w:r>
+        <w:rPr>
+          <w:rFonts w:ascii="Times New Roman" w:hAnsi="Times New Roman" w:cs="Times New Roman"/>
+          <w:sz w:val="24"/>
+          <w:szCs w:val="24"/>
+        </w:rPr>
+        <w:t xml:space="preserve">(e.g., Soderstrom et al., 2015; Janes et al., 2018). </w:t>
       </w:r>
       <w:r>
         <w:rPr>
@@ -6597,7 +6936,7 @@
           <w:szCs w:val="24"/>
         </w:rPr>
       </w:pPr>
-      <w:bookmarkStart w:id="3" w:name="_Hlk42873698"/>
+      <w:bookmarkStart w:id="4" w:name="_Hlk42873698"/>
       <w:r>
         <w:rPr>
           <w:rFonts w:ascii="Times New Roman" w:hAnsi="Times New Roman" w:cs="Times New Roman"/>
@@ -6732,7 +7071,16 @@
           <w:sz w:val="24"/>
           <w:szCs w:val="24"/>
         </w:rPr>
-        <w:t xml:space="preserve"> (Faul, Erdfelder, Lang, &amp; Buchner, 2007) indicated that this sample size provided adequate power (0.80) to detect </w:t>
+        <w:t xml:space="preserve"> (Faul, Erdfelder, Lang, &amp; Buchner, 2007) indicated that this sample size provided adequate power </w:t>
+      </w:r>
+      <w:r>
+        <w:rPr>
+          <w:rFonts w:ascii="Times New Roman" w:hAnsi="Times New Roman" w:cs="Times New Roman"/>
+          <w:sz w:val="24"/>
+          <w:szCs w:val="24"/>
+        </w:rPr>
+        <w:lastRenderedPageBreak/>
+        <w:t xml:space="preserve">(0.80) to detect </w:t>
       </w:r>
       <w:r>
         <w:rPr>
@@ -6825,7 +7173,7 @@
         <w:t>All participants were native English speakers with normal or corrected-to-normal vision.</w:t>
       </w:r>
     </w:p>
-    <w:bookmarkEnd w:id="3"/>
+    <w:bookmarkEnd w:id="4"/>
     <w:p>
       <w:pPr>
         <w:spacing w:after="0" w:line="480" w:lineRule="auto"/>
@@ -6873,7 +7221,6 @@
           <w:sz w:val="24"/>
           <w:szCs w:val="24"/>
         </w:rPr>
-        <w:lastRenderedPageBreak/>
         <w:tab/>
       </w:r>
       <w:r>
@@ -7364,7 +7711,16 @@
           <w:sz w:val="24"/>
           <w:szCs w:val="24"/>
         </w:rPr>
-        <w:t>generated from</w:t>
+        <w:t xml:space="preserve">generated </w:t>
+      </w:r>
+      <w:r>
+        <w:rPr>
+          <w:rFonts w:ascii="Times New Roman" w:hAnsi="Times New Roman" w:cs="Times New Roman"/>
+          <w:sz w:val="24"/>
+          <w:szCs w:val="24"/>
+        </w:rPr>
+        <w:lastRenderedPageBreak/>
+        <w:t>from</w:t>
       </w:r>
       <w:r>
         <w:rPr>
@@ -7524,7 +7880,6 @@
           <w:sz w:val="24"/>
           <w:szCs w:val="24"/>
         </w:rPr>
-        <w:lastRenderedPageBreak/>
         <w:tab/>
       </w:r>
       <w:r>
@@ -7921,6 +8276,7 @@
           <w:sz w:val="24"/>
           <w:szCs w:val="24"/>
         </w:rPr>
+        <w:lastRenderedPageBreak/>
         <w:t>Results</w:t>
       </w:r>
     </w:p>
@@ -8129,7 +8485,6 @@
           <w:sz w:val="24"/>
           <w:szCs w:val="24"/>
         </w:rPr>
-        <w:lastRenderedPageBreak/>
         <w:t xml:space="preserve">For all </w:t>
       </w:r>
       <w:r>
@@ -8815,9 +9170,10 @@
           <w:sz w:val="24"/>
           <w:szCs w:val="24"/>
         </w:rPr>
+        <w:lastRenderedPageBreak/>
         <w:tab/>
       </w:r>
-      <w:commentRangeStart w:id="4"/>
+      <w:commentRangeStart w:id="5"/>
       <w:r>
         <w:rPr>
           <w:rFonts w:ascii="Times New Roman" w:hAnsi="Times New Roman" w:cs="Times New Roman"/>
@@ -8842,12 +9198,12 @@
         </w:rPr>
         <w:t xml:space="preserve"> </w:t>
       </w:r>
-      <w:commentRangeEnd w:id="4"/>
+      <w:commentRangeEnd w:id="5"/>
       <w:r>
         <w:rPr>
           <w:rStyle w:val="CommentReference"/>
         </w:rPr>
-        <w:commentReference w:id="4"/>
+        <w:commentReference w:id="5"/>
       </w:r>
       <w:r>
         <w:rPr>
@@ -9137,16 +9493,7 @@
           <w:sz w:val="24"/>
           <w:szCs w:val="24"/>
         </w:rPr>
-        <w:t xml:space="preserve"> </w:t>
-      </w:r>
-      <w:r>
-        <w:rPr>
-          <w:rFonts w:ascii="Times New Roman" w:hAnsi="Times New Roman" w:cs="Times New Roman"/>
-          <w:sz w:val="24"/>
-          <w:szCs w:val="24"/>
-        </w:rPr>
-        <w:lastRenderedPageBreak/>
-        <w:t xml:space="preserve">in which </w:t>
+        <w:t xml:space="preserve"> in which </w:t>
       </w:r>
       <w:r>
         <w:rPr>
@@ -9438,7 +9785,7 @@
         </w:rPr>
         <w:t xml:space="preserve">, </w:t>
       </w:r>
-      <w:bookmarkStart w:id="5" w:name="_Hlk43984985"/>
+      <w:bookmarkStart w:id="6" w:name="_Hlk43984985"/>
       <w:r>
         <w:rPr>
           <w:rFonts w:ascii="Times New Roman" w:hAnsi="Times New Roman" w:cs="Times New Roman"/>
@@ -9491,7 +9838,7 @@
         </w:rPr>
         <w:t xml:space="preserve">s ≥ </w:t>
       </w:r>
-      <w:bookmarkEnd w:id="5"/>
+      <w:bookmarkEnd w:id="6"/>
       <w:r>
         <w:rPr>
           <w:rFonts w:ascii="Times New Roman" w:hAnsi="Times New Roman" w:cs="Times New Roman"/>
@@ -11367,7 +11714,16 @@
           <w:sz w:val="24"/>
           <w:szCs w:val="24"/>
         </w:rPr>
-        <w:t xml:space="preserve"> forward</w:t>
+        <w:t xml:space="preserve"> </w:t>
+      </w:r>
+      <w:r>
+        <w:rPr>
+          <w:rFonts w:ascii="Times New Roman" w:hAnsi="Times New Roman" w:cs="Times New Roman"/>
+          <w:sz w:val="24"/>
+          <w:szCs w:val="24"/>
+        </w:rPr>
+        <w:lastRenderedPageBreak/>
+        <w:t>forward</w:t>
       </w:r>
       <w:r>
         <w:rPr>
@@ -11951,16 +12307,7 @@
           <w:sz w:val="24"/>
           <w:szCs w:val="24"/>
         </w:rPr>
-        <w:t xml:space="preserve">, </w:t>
-      </w:r>
-      <w:r>
-        <w:rPr>
-          <w:rFonts w:ascii="Times New Roman" w:hAnsi="Times New Roman" w:cs="Times New Roman"/>
-          <w:sz w:val="24"/>
-          <w:szCs w:val="24"/>
-        </w:rPr>
-        <w:lastRenderedPageBreak/>
-        <w:t xml:space="preserve">indicating that </w:t>
+        <w:t xml:space="preserve">, indicating that </w:t>
       </w:r>
       <w:r>
         <w:rPr>
@@ -12158,7 +12505,7 @@
         </w:rPr>
         <w:t xml:space="preserve">, </w:t>
       </w:r>
-      <w:bookmarkStart w:id="6" w:name="_Hlk45374558"/>
+      <w:bookmarkStart w:id="7" w:name="_Hlk45374558"/>
       <w:r>
         <w:rPr>
           <w:rFonts w:ascii="Times New Roman" w:hAnsi="Times New Roman" w:cs="Times New Roman"/>
@@ -12197,7 +12544,7 @@
         </w:rPr>
         <w:t xml:space="preserve"> </w:t>
       </w:r>
-      <w:bookmarkEnd w:id="6"/>
+      <w:bookmarkEnd w:id="7"/>
       <w:r>
         <w:rPr>
           <w:rFonts w:ascii="Times New Roman" w:hAnsi="Times New Roman" w:cs="Times New Roman"/>
@@ -12759,9 +13106,9 @@
         </w:rPr>
         <w:t>.</w:t>
       </w:r>
-      <w:bookmarkStart w:id="7" w:name="_Hlk47622072"/>
+      <w:bookmarkStart w:id="8" w:name="_Hlk47622072"/>
     </w:p>
-    <w:bookmarkEnd w:id="7"/>
+    <w:bookmarkEnd w:id="8"/>
     <w:p>
       <w:pPr>
         <w:spacing w:after="0" w:line="480" w:lineRule="auto"/>
@@ -12955,7 +13302,7 @@
           <w:sz w:val="24"/>
           <w:szCs w:val="24"/>
         </w:rPr>
-        <w:t xml:space="preserve">. For these pair types, JOLs exceeded later recall rates, and this pattern was particularly robust for backward pairs given the cue word that was provided at test was a poor predictor of the target. The illusion of competence indicates that JOLs were poorly calibrated to later recall. In contrast, JOLs for forward pairs, in which the cue was a better predictor of the target at test, were better calibrated to later recall and even underpredicted later recall. These patterns are generally consistent with previous studies </w:t>
+        <w:t xml:space="preserve">. For these pair types, JOLs exceeded later recall rates, and this pattern was particularly robust for backward pairs given the </w:t>
       </w:r>
       <w:r>
         <w:rPr>
@@ -12964,7 +13311,7 @@
           <w:szCs w:val="24"/>
         </w:rPr>
         <w:lastRenderedPageBreak/>
-        <w:t>(</w:t>
+        <w:t>cue word that was provided at test was a poor predictor of the target. The illusion of competence indicates that JOLs were poorly calibrated to later recall. In contrast, JOLs for forward pairs, in which the cue was a better predictor of the target at test, were better calibrated to later recall and even underpredicted later recall. These patterns are generally consistent with previous studies (</w:t>
       </w:r>
       <w:r>
         <w:rPr>
@@ -13055,7 +13402,23 @@
           <w:sz w:val="24"/>
           <w:szCs w:val="24"/>
         </w:rPr>
-        <w:t xml:space="preserve"> but negative reactivity is not found for unrelated pairs is inconsistent with a changed-goals account. Related pairs, regardless of their associative direction, are clearly prioritized at encoding, leading to their </w:t>
+        <w:t xml:space="preserve"> but negative reactivity is not found for unrelated pairs is inconsistent with </w:t>
+      </w:r>
+      <w:r>
+        <w:rPr>
+          <w:rFonts w:ascii="Times New Roman" w:hAnsi="Times New Roman" w:cs="Times New Roman"/>
+          <w:sz w:val="24"/>
+          <w:szCs w:val="24"/>
+        </w:rPr>
+        <w:t>the</w:t>
+      </w:r>
+      <w:r>
+        <w:rPr>
+          <w:rFonts w:ascii="Times New Roman" w:hAnsi="Times New Roman" w:cs="Times New Roman"/>
+          <w:sz w:val="24"/>
+          <w:szCs w:val="24"/>
+        </w:rPr>
+        <w:t xml:space="preserve"> changed-goal account. Related pairs, regardless of their associative direction, are clearly prioritized at encoding, leading to their </w:t>
       </w:r>
       <w:r>
         <w:rPr>
@@ -13119,15 +13482,31 @@
           <w:sz w:val="24"/>
           <w:szCs w:val="24"/>
         </w:rPr>
-        <w:t>Participants</w:t>
-      </w:r>
-      <w:r>
-        <w:rPr>
-          <w:rFonts w:ascii="Times New Roman" w:hAnsi="Times New Roman" w:cs="Times New Roman"/>
-          <w:sz w:val="24"/>
-          <w:szCs w:val="24"/>
-        </w:rPr>
-        <w:t xml:space="preserve"> however do not extend</w:t>
+        <w:t xml:space="preserve">However, this relational processing is moderated by pair </w:t>
+      </w:r>
+      <w:r>
+        <w:rPr>
+          <w:rFonts w:ascii="Times New Roman" w:hAnsi="Times New Roman" w:cs="Times New Roman"/>
+          <w:sz w:val="24"/>
+          <w:szCs w:val="24"/>
+        </w:rPr>
+        <w:t>relatedness</w:t>
+      </w:r>
+      <w:r>
+        <w:rPr>
+          <w:rFonts w:ascii="Times New Roman" w:hAnsi="Times New Roman" w:cs="Times New Roman"/>
+          <w:sz w:val="24"/>
+          <w:szCs w:val="24"/>
+        </w:rPr>
+        <w:t>, such that participants</w:t>
+      </w:r>
+      <w:r>
+        <w:rPr>
+          <w:rFonts w:ascii="Times New Roman" w:hAnsi="Times New Roman" w:cs="Times New Roman"/>
+          <w:sz w:val="24"/>
+          <w:szCs w:val="24"/>
+        </w:rPr>
+        <w:t xml:space="preserve"> do not extend</w:t>
       </w:r>
       <w:r>
         <w:rPr>
@@ -13159,7 +13538,23 @@
           <w:sz w:val="24"/>
           <w:szCs w:val="24"/>
         </w:rPr>
-        <w:t xml:space="preserve"> The lack of relational encoding directed towards unrelated pairs when JOLs are provided does not mean that participants </w:t>
+        <w:t xml:space="preserve"> </w:t>
+      </w:r>
+      <w:r>
+        <w:rPr>
+          <w:rFonts w:ascii="Times New Roman" w:hAnsi="Times New Roman" w:cs="Times New Roman"/>
+          <w:sz w:val="24"/>
+          <w:szCs w:val="24"/>
+        </w:rPr>
+        <w:t>However, t</w:t>
+      </w:r>
+      <w:r>
+        <w:rPr>
+          <w:rFonts w:ascii="Times New Roman" w:hAnsi="Times New Roman" w:cs="Times New Roman"/>
+          <w:sz w:val="24"/>
+          <w:szCs w:val="24"/>
+        </w:rPr>
+        <w:t xml:space="preserve">he lack of relational encoding directed towards unrelated pairs when JOLs are provided does not mean that participants </w:t>
       </w:r>
       <w:r>
         <w:rPr>
@@ -13199,7 +13594,23 @@
           <w:sz w:val="24"/>
           <w:szCs w:val="24"/>
         </w:rPr>
-        <w:t xml:space="preserve"> a cost in the JOL group relative to the no-JOL group. Instead unrelated pairs are encoded and recalled similarly in both groups.</w:t>
+        <w:t xml:space="preserve"> a cost in the JOL group relative to the no-JOL group. Instead unrelated pairs are encoded and recalled similarly </w:t>
+      </w:r>
+      <w:r>
+        <w:rPr>
+          <w:rFonts w:ascii="Times New Roman" w:hAnsi="Times New Roman" w:cs="Times New Roman"/>
+          <w:sz w:val="24"/>
+          <w:szCs w:val="24"/>
+        </w:rPr>
+        <w:t>across</w:t>
+      </w:r>
+      <w:r>
+        <w:rPr>
+          <w:rFonts w:ascii="Times New Roman" w:hAnsi="Times New Roman" w:cs="Times New Roman"/>
+          <w:sz w:val="24"/>
+          <w:szCs w:val="24"/>
+        </w:rPr>
+        <w:t xml:space="preserve"> both groups.</w:t>
       </w:r>
       <w:r>
         <w:rPr>
@@ -13274,7 +13685,16 @@
           <w:sz w:val="24"/>
           <w:szCs w:val="24"/>
         </w:rPr>
-        <w:t xml:space="preserve"> emphasize the processing of unique item-specific characteristics of </w:t>
+        <w:t xml:space="preserve"> emphasize the processing of unique item-specific </w:t>
+      </w:r>
+      <w:r>
+        <w:rPr>
+          <w:rFonts w:ascii="Times New Roman" w:hAnsi="Times New Roman" w:cs="Times New Roman"/>
+          <w:sz w:val="24"/>
+          <w:szCs w:val="24"/>
+        </w:rPr>
+        <w:lastRenderedPageBreak/>
+        <w:t xml:space="preserve">characteristics of </w:t>
       </w:r>
       <w:r>
         <w:rPr>
@@ -13290,7 +13710,39 @@
           <w:sz w:val="24"/>
           <w:szCs w:val="24"/>
         </w:rPr>
-        <w:t xml:space="preserve">a memory set, or shared relational characteristics, both of which can aid retention. Item-specific and relational </w:t>
+        <w:t>a memory set</w:t>
+      </w:r>
+      <w:r>
+        <w:rPr>
+          <w:rFonts w:ascii="Times New Roman" w:hAnsi="Times New Roman" w:cs="Times New Roman"/>
+          <w:sz w:val="24"/>
+          <w:szCs w:val="24"/>
+        </w:rPr>
+        <w:t xml:space="preserve"> </w:t>
+      </w:r>
+      <w:r>
+        <w:rPr>
+          <w:rFonts w:ascii="Times New Roman" w:hAnsi="Times New Roman" w:cs="Times New Roman"/>
+          <w:sz w:val="24"/>
+          <w:szCs w:val="24"/>
+        </w:rPr>
+        <w:t>or shared relational characteristics</w:t>
+      </w:r>
+      <w:r>
+        <w:rPr>
+          <w:rFonts w:ascii="Times New Roman" w:hAnsi="Times New Roman" w:cs="Times New Roman"/>
+          <w:sz w:val="24"/>
+          <w:szCs w:val="24"/>
+        </w:rPr>
+        <w:t xml:space="preserve"> between items</w:t>
+      </w:r>
+      <w:r>
+        <w:rPr>
+          <w:rFonts w:ascii="Times New Roman" w:hAnsi="Times New Roman" w:cs="Times New Roman"/>
+          <w:sz w:val="24"/>
+          <w:szCs w:val="24"/>
+        </w:rPr>
+        <w:t xml:space="preserve">, both of which can aid retention. Item-specific and relational </w:t>
       </w:r>
       <w:r>
         <w:rPr>
@@ -13346,16 +13798,7 @@
           <w:sz w:val="24"/>
           <w:szCs w:val="24"/>
         </w:rPr>
-        <w:t xml:space="preserve">encoding depending upon qualitative differences in how the task is </w:t>
-      </w:r>
-      <w:r>
-        <w:rPr>
-          <w:rFonts w:ascii="Times New Roman" w:hAnsi="Times New Roman" w:cs="Times New Roman"/>
-          <w:sz w:val="24"/>
-          <w:szCs w:val="24"/>
-        </w:rPr>
-        <w:lastRenderedPageBreak/>
-        <w:t xml:space="preserve">completed (Huff &amp; Bodner, 2013). </w:t>
+        <w:t xml:space="preserve">encoding depending upon qualitative differences in how the task is completed (Huff &amp; Bodner, 2013). </w:t>
       </w:r>
       <w:r>
         <w:rPr>
@@ -13515,7 +13958,7 @@
           <w:sz w:val="24"/>
           <w:szCs w:val="24"/>
         </w:rPr>
-        <w:t>.</w:t>
+        <w:t xml:space="preserve"> relative to silent reading.</w:t>
       </w:r>
     </w:p>
     <w:p>
@@ -13534,6 +13977,34 @@
           <w:sz w:val="24"/>
           <w:szCs w:val="24"/>
         </w:rPr>
+        <w:t xml:space="preserve">Finally, we note that this strategic relational encoding account differs from… </w:t>
+      </w:r>
+      <w:r>
+        <w:rPr>
+          <w:rFonts w:ascii="Times New Roman" w:hAnsi="Times New Roman" w:cs="Times New Roman"/>
+          <w:sz w:val="24"/>
+          <w:szCs w:val="24"/>
+          <w:highlight w:val="yellow"/>
+        </w:rPr>
+        <w:t>[SODERSTROM STUFF HERE]</w:t>
+      </w:r>
+    </w:p>
+    <w:p>
+      <w:pPr>
+        <w:spacing w:after="0" w:line="480" w:lineRule="auto"/>
+        <w:ind w:firstLine="720"/>
+        <w:rPr>
+          <w:rFonts w:ascii="Times New Roman" w:hAnsi="Times New Roman" w:cs="Times New Roman"/>
+          <w:sz w:val="24"/>
+          <w:szCs w:val="24"/>
+        </w:rPr>
+      </w:pPr>
+      <w:r>
+        <w:rPr>
+          <w:rFonts w:ascii="Times New Roman" w:hAnsi="Times New Roman" w:cs="Times New Roman"/>
+          <w:sz w:val="24"/>
+          <w:szCs w:val="24"/>
+        </w:rPr>
         <w:t>We test the strategic relational encoding account in Experiment 2 by comparing JOL and no-JOL groups relative to a relational encoding group who are instructed to explicitly use a relational</w:t>
       </w:r>
       <w:r>
@@ -13542,7 +14013,23 @@
           <w:sz w:val="24"/>
           <w:szCs w:val="24"/>
         </w:rPr>
-        <w:t xml:space="preserve"> encoding task for all study pairs. Although it is difficult to determine the exact process involved in JOL reactivity, if recall for related pairs is equivalent between the JOL and relational encoding group</w:t>
+        <w:t xml:space="preserve"> encoding task for all study pairs. Although it is difficult to determine the exact process</w:t>
+      </w:r>
+      <w:r>
+        <w:rPr>
+          <w:rFonts w:ascii="Times New Roman" w:hAnsi="Times New Roman" w:cs="Times New Roman"/>
+          <w:sz w:val="24"/>
+          <w:szCs w:val="24"/>
+        </w:rPr>
+        <w:t>es</w:t>
+      </w:r>
+      <w:r>
+        <w:rPr>
+          <w:rFonts w:ascii="Times New Roman" w:hAnsi="Times New Roman" w:cs="Times New Roman"/>
+          <w:sz w:val="24"/>
+          <w:szCs w:val="24"/>
+        </w:rPr>
+        <w:t xml:space="preserve"> involved in JOL reactivity, if recall for related pairs is equivalent between the JOL and relational encoding group</w:t>
       </w:r>
       <w:r>
         <w:rPr>
@@ -13609,6 +14096,7 @@
           <w:sz w:val="24"/>
           <w:szCs w:val="24"/>
         </w:rPr>
+        <w:lastRenderedPageBreak/>
         <w:tab/>
         <w:t xml:space="preserve">In </w:t>
       </w:r>
@@ -13890,16 +14378,7 @@
           <w:sz w:val="24"/>
           <w:szCs w:val="24"/>
         </w:rPr>
-        <w:t xml:space="preserve">pplying relational encoding to all pairs rather than selectively to related pairs as predicted by </w:t>
-      </w:r>
-      <w:r>
-        <w:rPr>
-          <w:rFonts w:ascii="Times New Roman" w:hAnsi="Times New Roman" w:cs="Times New Roman"/>
-          <w:sz w:val="24"/>
-          <w:szCs w:val="24"/>
-        </w:rPr>
-        <w:lastRenderedPageBreak/>
-        <w:t xml:space="preserve">strategic relational encoding was used because explicit relational encoding instructions have been shown to </w:t>
+        <w:t xml:space="preserve">pplying relational encoding to all pairs rather than selectively to related pairs as predicted by strategic relational encoding was used because explicit relational encoding instructions have been shown to </w:t>
       </w:r>
       <w:r>
         <w:rPr>
@@ -14206,7 +14685,16 @@
           <w:sz w:val="24"/>
           <w:szCs w:val="24"/>
         </w:rPr>
-        <w:t xml:space="preserve"> pair types which will likely benefit memory for unrelated pairs. Finally, we expected that the shallow group</w:t>
+        <w:t xml:space="preserve"> pair types </w:t>
+      </w:r>
+      <w:r>
+        <w:rPr>
+          <w:rFonts w:ascii="Times New Roman" w:hAnsi="Times New Roman" w:cs="Times New Roman"/>
+          <w:sz w:val="24"/>
+          <w:szCs w:val="24"/>
+        </w:rPr>
+        <w:lastRenderedPageBreak/>
+        <w:t>which will likely benefit memory for unrelated pairs. Finally, we expected that the shallow group</w:t>
       </w:r>
       <w:r>
         <w:rPr>
@@ -14384,16 +14872,7 @@
           <w:sz w:val="24"/>
           <w:szCs w:val="24"/>
         </w:rPr>
-        <w:t xml:space="preserve"> who completed the study online for partial course credit. The </w:t>
-      </w:r>
-      <w:r>
-        <w:rPr>
-          <w:rFonts w:ascii="Times New Roman" w:hAnsi="Times New Roman" w:cs="Times New Roman"/>
-          <w:sz w:val="24"/>
-          <w:szCs w:val="24"/>
-        </w:rPr>
-        <w:lastRenderedPageBreak/>
-        <w:t xml:space="preserve">remaining </w:t>
+        <w:t xml:space="preserve"> who completed the study online for partial course credit. The remaining </w:t>
       </w:r>
       <w:r>
         <w:rPr>
@@ -14929,7 +15408,16 @@
           <w:sz w:val="24"/>
           <w:szCs w:val="24"/>
         </w:rPr>
-        <w:t>After viewing each pair and studying it using their respective encoding strategy, participants pressed the enter key to move to the next pair.</w:t>
+        <w:t xml:space="preserve">After viewing each pair and studying it using their respective encoding strategy, </w:t>
+      </w:r>
+      <w:r>
+        <w:rPr>
+          <w:rFonts w:ascii="Times New Roman" w:hAnsi="Times New Roman" w:cs="Times New Roman"/>
+          <w:sz w:val="24"/>
+          <w:szCs w:val="24"/>
+        </w:rPr>
+        <w:lastRenderedPageBreak/>
+        <w:t>participants pressed the enter key to move to the next pair.</w:t>
       </w:r>
       <w:r>
         <w:rPr>
@@ -15162,16 +15650,7 @@
           <w:sz w:val="24"/>
           <w:szCs w:val="24"/>
         </w:rPr>
-        <w:t xml:space="preserve"> a 4 (Pair Type: Forward vs. Backward vs. Symmetrical vs. </w:t>
-      </w:r>
-      <w:r>
-        <w:rPr>
-          <w:rFonts w:ascii="Times New Roman" w:hAnsi="Times New Roman" w:cs="Times New Roman"/>
-          <w:sz w:val="24"/>
-          <w:szCs w:val="24"/>
-        </w:rPr>
-        <w:lastRenderedPageBreak/>
-        <w:t xml:space="preserve">Unrelated) × 2 (Measure: JOL vs. Recall) </w:t>
+        <w:t xml:space="preserve"> a 4 (Pair Type: Forward vs. Backward vs. Symmetrical vs. Unrelated) × 2 (Measure: JOL vs. Recall) </w:t>
       </w:r>
       <w:r>
         <w:rPr>
@@ -17227,6 +17706,7 @@
           <w:sz w:val="24"/>
           <w:szCs w:val="24"/>
         </w:rPr>
+        <w:lastRenderedPageBreak/>
         <w:t>We then examined reactivity patterns across encoding tasks</w:t>
       </w:r>
       <w:r>
@@ -17783,7 +18263,7 @@
         </w:rPr>
         <w:t xml:space="preserve">, </w:t>
       </w:r>
-      <w:bookmarkStart w:id="8" w:name="_Hlk45377121"/>
+      <w:bookmarkStart w:id="9" w:name="_Hlk45377121"/>
       <w:r>
         <w:rPr>
           <w:rFonts w:ascii="Times New Roman" w:hAnsi="Times New Roman" w:cs="Times New Roman"/>
@@ -17836,7 +18316,7 @@
         </w:rPr>
         <w:t xml:space="preserve">s ≥ </w:t>
       </w:r>
-      <w:bookmarkEnd w:id="8"/>
+      <w:bookmarkEnd w:id="9"/>
       <w:r>
         <w:rPr>
           <w:rFonts w:ascii="Times New Roman" w:hAnsi="Times New Roman" w:cs="Times New Roman"/>
@@ -18213,7 +18693,6 @@
           <w:sz w:val="24"/>
           <w:szCs w:val="24"/>
         </w:rPr>
-        <w:lastRenderedPageBreak/>
         <w:t xml:space="preserve">the </w:t>
       </w:r>
       <w:r>
@@ -18494,7 +18973,7 @@
         </w:rPr>
         <w:t xml:space="preserve">, </w:t>
       </w:r>
-      <w:bookmarkStart w:id="9" w:name="_Hlk45377200"/>
+      <w:bookmarkStart w:id="10" w:name="_Hlk45377200"/>
       <w:r>
         <w:rPr>
           <w:rFonts w:ascii="Times New Roman" w:hAnsi="Times New Roman" w:cs="Times New Roman"/>
@@ -18505,7 +18984,7 @@
         </w:rPr>
         <w:t>t</w:t>
       </w:r>
-      <w:bookmarkEnd w:id="9"/>
+      <w:bookmarkEnd w:id="10"/>
       <w:r>
         <w:rPr>
           <w:rFonts w:ascii="Times New Roman" w:hAnsi="Times New Roman" w:cs="Times New Roman"/>
@@ -18583,7 +19062,7 @@
         </w:rPr>
         <w:t xml:space="preserve">, </w:t>
       </w:r>
-      <w:bookmarkStart w:id="10" w:name="_Hlk45392827"/>
+      <w:bookmarkStart w:id="11" w:name="_Hlk45392827"/>
       <w:r>
         <w:rPr>
           <w:rFonts w:ascii="Times New Roman" w:hAnsi="Times New Roman" w:cs="Times New Roman"/>
@@ -18702,7 +19181,7 @@
         </w:rPr>
         <w:t>4</w:t>
       </w:r>
-      <w:bookmarkEnd w:id="10"/>
+      <w:bookmarkEnd w:id="11"/>
       <w:r>
         <w:rPr>
           <w:rFonts w:ascii="Times New Roman" w:hAnsi="Times New Roman" w:cs="Times New Roman"/>
@@ -19219,7 +19698,7 @@
         </w:rPr>
         <w:t xml:space="preserve">, </w:t>
       </w:r>
-      <w:bookmarkStart w:id="11" w:name="_Hlk45459364"/>
+      <w:bookmarkStart w:id="12" w:name="_Hlk45459364"/>
       <w:r>
         <w:rPr>
           <w:rFonts w:ascii="Times New Roman" w:hAnsi="Times New Roman" w:cs="Times New Roman"/>
@@ -19397,7 +19876,7 @@
         </w:rPr>
         <w:t>.</w:t>
       </w:r>
-      <w:bookmarkEnd w:id="11"/>
+      <w:bookmarkEnd w:id="12"/>
       <w:r>
         <w:rPr>
           <w:rFonts w:ascii="Times New Roman" w:hAnsi="Times New Roman" w:cs="Times New Roman"/>
@@ -19828,7 +20307,16 @@
           <w:sz w:val="24"/>
           <w:szCs w:val="24"/>
         </w:rPr>
-        <w:t xml:space="preserve">(30.89), followed by </w:t>
+        <w:t xml:space="preserve">(30.89), </w:t>
+      </w:r>
+      <w:r>
+        <w:rPr>
+          <w:rFonts w:ascii="Times New Roman" w:hAnsi="Times New Roman" w:cs="Times New Roman"/>
+          <w:sz w:val="24"/>
+          <w:szCs w:val="24"/>
+        </w:rPr>
+        <w:lastRenderedPageBreak/>
+        <w:t xml:space="preserve">followed by </w:t>
       </w:r>
       <w:r>
         <w:rPr>
@@ -20040,7 +20528,7 @@
         </w:rPr>
         <w:t xml:space="preserve"> </w:t>
       </w:r>
-      <w:bookmarkStart w:id="12" w:name="_Hlk45461523"/>
+      <w:bookmarkStart w:id="13" w:name="_Hlk45461523"/>
       <w:r>
         <w:rPr>
           <w:rFonts w:ascii="Times New Roman" w:hAnsi="Times New Roman" w:cs="Times New Roman"/>
@@ -20117,7 +20605,7 @@
         </w:rPr>
         <w:t>)</w:t>
       </w:r>
-      <w:bookmarkEnd w:id="12"/>
+      <w:bookmarkEnd w:id="13"/>
       <w:r>
         <w:rPr>
           <w:rFonts w:ascii="Times New Roman" w:hAnsi="Times New Roman" w:cs="Times New Roman"/>
@@ -20338,7 +20826,7 @@
         </w:rPr>
         <w:t xml:space="preserve">, </w:t>
       </w:r>
-      <w:bookmarkStart w:id="13" w:name="_Hlk47697955"/>
+      <w:bookmarkStart w:id="14" w:name="_Hlk47697955"/>
       <w:r>
         <w:rPr>
           <w:rFonts w:ascii="Times New Roman" w:hAnsi="Times New Roman" w:cs="Times New Roman"/>
@@ -20406,7 +20894,7 @@
         </w:rPr>
         <w:t>85</w:t>
       </w:r>
-      <w:bookmarkEnd w:id="13"/>
+      <w:bookmarkEnd w:id="14"/>
       <w:r>
         <w:rPr>
           <w:rFonts w:ascii="Times New Roman" w:hAnsi="Times New Roman" w:cs="Times New Roman"/>
@@ -20531,7 +21019,7 @@
         </w:rPr>
         <w:t xml:space="preserve">s </w:t>
       </w:r>
-      <w:bookmarkStart w:id="14" w:name="_Hlk45540076"/>
+      <w:bookmarkStart w:id="15" w:name="_Hlk45540076"/>
       <w:r>
         <w:rPr>
           <w:rFonts w:ascii="Times New Roman" w:hAnsi="Times New Roman" w:cs="Times New Roman"/>
@@ -20540,7 +21028,7 @@
         </w:rPr>
         <w:t>≥</w:t>
       </w:r>
-      <w:bookmarkEnd w:id="14"/>
+      <w:bookmarkEnd w:id="15"/>
       <w:r>
         <w:rPr>
           <w:rFonts w:ascii="Times New Roman" w:hAnsi="Times New Roman" w:cs="Times New Roman"/>
@@ -20779,7 +21267,6 @@
           <w:sz w:val="24"/>
           <w:szCs w:val="24"/>
         </w:rPr>
-        <w:lastRenderedPageBreak/>
         <w:t>Discussion</w:t>
       </w:r>
     </w:p>
@@ -21096,7 +21583,23 @@
           <w:sz w:val="24"/>
           <w:szCs w:val="24"/>
         </w:rPr>
-        <w:t xml:space="preserve"> This pattern is likely due to relational participants employing their encoding task across pair types, rather than </w:t>
+        <w:t xml:space="preserve"> This pattern is likely due to relational participants employing their encoding task across </w:t>
+      </w:r>
+      <w:r>
+        <w:rPr>
+          <w:rFonts w:ascii="Times New Roman" w:hAnsi="Times New Roman" w:cs="Times New Roman"/>
+          <w:sz w:val="24"/>
+          <w:szCs w:val="24"/>
+        </w:rPr>
+        <w:t xml:space="preserve">all </w:t>
+      </w:r>
+      <w:r>
+        <w:rPr>
+          <w:rFonts w:ascii="Times New Roman" w:hAnsi="Times New Roman" w:cs="Times New Roman"/>
+          <w:sz w:val="24"/>
+          <w:szCs w:val="24"/>
+        </w:rPr>
+        <w:t xml:space="preserve">pair types, rather than </w:t>
       </w:r>
       <w:r>
         <w:rPr>
@@ -21112,7 +21615,47 @@
           <w:sz w:val="24"/>
           <w:szCs w:val="24"/>
         </w:rPr>
-        <w:t xml:space="preserve">to related pairs which is likely occurring in the JOL group. </w:t>
+        <w:t xml:space="preserve">limiting it </w:t>
+      </w:r>
+      <w:r>
+        <w:rPr>
+          <w:rFonts w:ascii="Times New Roman" w:hAnsi="Times New Roman" w:cs="Times New Roman"/>
+          <w:sz w:val="24"/>
+          <w:szCs w:val="24"/>
+        </w:rPr>
+        <w:t xml:space="preserve">to </w:t>
+      </w:r>
+      <w:r>
+        <w:rPr>
+          <w:rFonts w:ascii="Times New Roman" w:hAnsi="Times New Roman" w:cs="Times New Roman"/>
+          <w:sz w:val="24"/>
+          <w:szCs w:val="24"/>
+        </w:rPr>
+        <w:t xml:space="preserve">only </w:t>
+      </w:r>
+      <w:r>
+        <w:rPr>
+          <w:rFonts w:ascii="Times New Roman" w:hAnsi="Times New Roman" w:cs="Times New Roman"/>
+          <w:sz w:val="24"/>
+          <w:szCs w:val="24"/>
+        </w:rPr>
+        <w:t xml:space="preserve">related pairs </w:t>
+      </w:r>
+      <w:r>
+        <w:rPr>
+          <w:rFonts w:ascii="Times New Roman" w:hAnsi="Times New Roman" w:cs="Times New Roman"/>
+          <w:sz w:val="24"/>
+          <w:szCs w:val="24"/>
+        </w:rPr>
+        <w:t>as</w:t>
+      </w:r>
+      <w:r>
+        <w:rPr>
+          <w:rFonts w:ascii="Times New Roman" w:hAnsi="Times New Roman" w:cs="Times New Roman"/>
+          <w:sz w:val="24"/>
+          <w:szCs w:val="24"/>
+        </w:rPr>
+        <w:t xml:space="preserve"> is likely occurring in the JOL group. </w:t>
       </w:r>
     </w:p>
     <w:p>
@@ -21163,7 +21706,16 @@
           <w:sz w:val="24"/>
           <w:szCs w:val="24"/>
         </w:rPr>
-        <w:t>strategic relational encoding account, a stronger test of this account would be to contrast the JOL task with a similar relational-type task that can be strategically applied at study.</w:t>
+        <w:t xml:space="preserve">strategic relational encoding account, a stronger test of this account would </w:t>
+      </w:r>
+      <w:r>
+        <w:rPr>
+          <w:rFonts w:ascii="Times New Roman" w:hAnsi="Times New Roman" w:cs="Times New Roman"/>
+          <w:sz w:val="24"/>
+          <w:szCs w:val="24"/>
+        </w:rPr>
+        <w:lastRenderedPageBreak/>
+        <w:t>be to contrast the JOL task with a similar relational-type task that can be strategically applied at study.</w:t>
       </w:r>
       <w:r>
         <w:rPr>
@@ -21203,7 +21755,23 @@
           <w:sz w:val="24"/>
           <w:szCs w:val="24"/>
         </w:rPr>
-        <w:t xml:space="preserve"> participants did not selectively apply relational encoding to related versus unrelated pairs. In</w:t>
+        <w:t xml:space="preserve"> participants did not selectively apply relational encoding to related versus unrelated pairs.</w:t>
+      </w:r>
+      <w:r>
+        <w:rPr>
+          <w:rFonts w:ascii="Times New Roman" w:hAnsi="Times New Roman" w:cs="Times New Roman"/>
+          <w:sz w:val="24"/>
+          <w:szCs w:val="24"/>
+        </w:rPr>
+        <w:t xml:space="preserve"> Instead, participants were explicitly instructed to use relational encoding when studying all pair types.</w:t>
+      </w:r>
+      <w:r>
+        <w:rPr>
+          <w:rFonts w:ascii="Times New Roman" w:hAnsi="Times New Roman" w:cs="Times New Roman"/>
+          <w:sz w:val="24"/>
+          <w:szCs w:val="24"/>
+        </w:rPr>
+        <w:t xml:space="preserve"> In</w:t>
       </w:r>
       <w:r>
         <w:rPr>
@@ -21307,16 +21875,7 @@
           <w:sz w:val="24"/>
           <w:szCs w:val="24"/>
         </w:rPr>
-        <w:t xml:space="preserve"> that </w:t>
-      </w:r>
-      <w:r>
-        <w:rPr>
-          <w:rFonts w:ascii="Times New Roman" w:hAnsi="Times New Roman" w:cs="Times New Roman"/>
-          <w:sz w:val="24"/>
-          <w:szCs w:val="24"/>
-        </w:rPr>
-        <w:lastRenderedPageBreak/>
-        <w:t>participants are strategically deploying relational encoding to facilitate encoding of related over unrelated pairs.</w:t>
+        <w:t xml:space="preserve"> that participants are strategically deploying relational encoding to facilitate encoding of related over unrelated pairs.</w:t>
       </w:r>
     </w:p>
     <w:p>
@@ -21379,7 +21938,7 @@
         </w:rPr>
         <w:tab/>
       </w:r>
-      <w:bookmarkStart w:id="15" w:name="_Hlk55804444"/>
+      <w:bookmarkStart w:id="16" w:name="_Hlk55804444"/>
       <w:r>
         <w:rPr>
           <w:rFonts w:ascii="Times New Roman" w:hAnsi="Times New Roman" w:cs="Times New Roman"/>
@@ -21412,7 +21971,7 @@
         </w:rPr>
         <w:t xml:space="preserve">Experiment 3 was to provide a stronger test of the strategic relational encoding account by comparing reactivity effects following the standard JOL task relative to a frequency judgment task. </w:t>
       </w:r>
-      <w:bookmarkEnd w:id="15"/>
+      <w:bookmarkEnd w:id="16"/>
       <w:r>
         <w:rPr>
           <w:rFonts w:ascii="Times New Roman" w:hAnsi="Times New Roman" w:cs="Times New Roman"/>
@@ -21747,7 +22306,16 @@
           <w:sz w:val="24"/>
           <w:szCs w:val="24"/>
         </w:rPr>
-        <w:t xml:space="preserve"> forecast, whereas frequency judgments do not. An important question regarding JOL reactivity effects is whether</w:t>
+        <w:t xml:space="preserve"> forecast, whereas frequency </w:t>
+      </w:r>
+      <w:r>
+        <w:rPr>
+          <w:rFonts w:ascii="Times New Roman" w:hAnsi="Times New Roman" w:cs="Times New Roman"/>
+          <w:sz w:val="24"/>
+          <w:szCs w:val="24"/>
+        </w:rPr>
+        <w:lastRenderedPageBreak/>
+        <w:t>judgments do not. An important question regarding JOL reactivity effects is whether</w:t>
       </w:r>
       <w:r>
         <w:rPr>
@@ -21830,16 +22398,7 @@
           <w:sz w:val="24"/>
           <w:szCs w:val="24"/>
         </w:rPr>
-        <w:t xml:space="preserve"> Consistent with the strategic relational encoding account, we also expected that the frequency judgment group would produce </w:t>
-      </w:r>
-      <w:r>
-        <w:rPr>
-          <w:rFonts w:ascii="Times New Roman" w:hAnsi="Times New Roman" w:cs="Times New Roman"/>
-          <w:sz w:val="24"/>
-          <w:szCs w:val="24"/>
-        </w:rPr>
-        <w:lastRenderedPageBreak/>
-        <w:t xml:space="preserve">positive reactivity on related, but not unrelated pairs, and that </w:t>
+        <w:t xml:space="preserve"> Consistent with the strategic relational encoding account, we also expected that the frequency judgment group would produce positive reactivity on related, but not unrelated pairs, and that </w:t>
       </w:r>
       <w:r>
         <w:rPr>
@@ -22412,6 +22971,7 @@
           <w:sz w:val="24"/>
           <w:szCs w:val="24"/>
         </w:rPr>
+        <w:lastRenderedPageBreak/>
         <w:t>Th</w:t>
       </w:r>
       <w:r>
@@ -22653,16 +23213,7 @@
           <w:sz w:val="24"/>
           <w:szCs w:val="24"/>
         </w:rPr>
-        <w:t xml:space="preserve">reports mean </w:t>
-      </w:r>
-      <w:r>
-        <w:rPr>
-          <w:rFonts w:ascii="Times New Roman" w:hAnsi="Times New Roman" w:cs="Times New Roman"/>
-          <w:sz w:val="24"/>
-          <w:szCs w:val="24"/>
-        </w:rPr>
-        <w:lastRenderedPageBreak/>
-        <w:t xml:space="preserve">recall rates as function of encoding </w:t>
+        <w:t xml:space="preserve">reports mean recall rates as function of encoding </w:t>
       </w:r>
       <w:r>
         <w:rPr>
@@ -24393,7 +24944,16 @@
           <w:sz w:val="24"/>
           <w:szCs w:val="24"/>
         </w:rPr>
-        <w:t xml:space="preserve">, a pattern of underestimation was detected for forward pairs in which </w:t>
+        <w:t xml:space="preserve">, a pattern of underestimation </w:t>
+      </w:r>
+      <w:r>
+        <w:rPr>
+          <w:rFonts w:ascii="Times New Roman" w:hAnsi="Times New Roman" w:cs="Times New Roman"/>
+          <w:sz w:val="24"/>
+          <w:szCs w:val="24"/>
+        </w:rPr>
+        <w:lastRenderedPageBreak/>
+        <w:t xml:space="preserve">was detected for forward pairs in which </w:t>
       </w:r>
       <w:r>
         <w:rPr>
@@ -24838,7 +25398,7 @@
         </w:rPr>
         <w:t xml:space="preserve">, </w:t>
       </w:r>
-      <w:bookmarkStart w:id="16" w:name="_Hlk43816728"/>
+      <w:bookmarkStart w:id="17" w:name="_Hlk43816728"/>
       <w:r>
         <w:rPr>
           <w:rFonts w:ascii="Times New Roman" w:hAnsi="Times New Roman" w:cs="Times New Roman"/>
@@ -24969,7 +25529,7 @@
         </w:rPr>
         <w:t>50</w:t>
       </w:r>
-      <w:bookmarkEnd w:id="16"/>
+      <w:bookmarkEnd w:id="17"/>
       <w:r>
         <w:rPr>
           <w:rFonts w:ascii="Times New Roman" w:hAnsi="Times New Roman" w:cs="Times New Roman"/>
@@ -25254,7 +25814,6 @@
           <w:sz w:val="24"/>
           <w:szCs w:val="24"/>
         </w:rPr>
-        <w:lastRenderedPageBreak/>
         <w:t>F</w:t>
       </w:r>
       <w:r>
@@ -27044,6 +27603,7 @@
           <w:sz w:val="24"/>
           <w:szCs w:val="24"/>
         </w:rPr>
+        <w:lastRenderedPageBreak/>
         <w:t xml:space="preserve">Finally, </w:t>
       </w:r>
       <w:r>
@@ -27248,9 +27808,9 @@
           <w:sz w:val="24"/>
           <w:szCs w:val="24"/>
         </w:rPr>
-        <w:t xml:space="preserve">s  </w:t>
-      </w:r>
-      <w:bookmarkStart w:id="17" w:name="_Hlk47706029"/>
+        <w:t xml:space="preserve">s </w:t>
+      </w:r>
+      <w:bookmarkStart w:id="18" w:name="_Hlk47706029"/>
       <w:r>
         <w:rPr>
           <w:rFonts w:ascii="Times New Roman" w:hAnsi="Times New Roman" w:cs="Times New Roman"/>
@@ -27259,7 +27819,7 @@
         </w:rPr>
         <w:t>≥</w:t>
       </w:r>
-      <w:bookmarkEnd w:id="17"/>
+      <w:bookmarkEnd w:id="18"/>
       <w:r>
         <w:rPr>
           <w:rFonts w:ascii="Times New Roman" w:hAnsi="Times New Roman" w:cs="Times New Roman"/>
@@ -27487,16 +28047,7 @@
           <w:sz w:val="24"/>
           <w:szCs w:val="24"/>
         </w:rPr>
-        <w:t xml:space="preserve"> prior to providing a judgment using the same 0-</w:t>
-      </w:r>
-      <w:r>
-        <w:rPr>
-          <w:rFonts w:ascii="Times New Roman" w:hAnsi="Times New Roman" w:cs="Times New Roman"/>
-          <w:sz w:val="24"/>
-          <w:szCs w:val="24"/>
-        </w:rPr>
-        <w:lastRenderedPageBreak/>
-        <w:t>100 scale. Although the judgment type differs (recall forecasting vs. frequency</w:t>
+        <w:t xml:space="preserve"> prior to providing a judgment using the same 0-100 scale. Although the judgment type differs (recall forecasting vs. frequency</w:t>
       </w:r>
       <w:r>
         <w:rPr>
@@ -27627,7 +28178,25 @@
           <w:sz w:val="24"/>
           <w:szCs w:val="24"/>
         </w:rPr>
-        <w:t xml:space="preserve"> important findings regarding reactivity effects in recall of cue-target pairs. First, providing a memory prediction does not appear to be a requisite for positive reactivity on related pairs given the equivalence between JOL and frequency groups. This finding is important </w:t>
+        <w:t xml:space="preserve"> important findings regarding reactivity effects in recall of cue-target pairs. First, providing a memory prediction does not appear to be a requisite for positive reactivity on related pairs given the equivalence between</w:t>
+      </w:r>
+      <w:r>
+        <w:rPr>
+          <w:rFonts w:ascii="Times New Roman" w:hAnsi="Times New Roman" w:cs="Times New Roman"/>
+          <w:sz w:val="24"/>
+          <w:szCs w:val="24"/>
+        </w:rPr>
+        <w:t xml:space="preserve"> the</w:t>
+      </w:r>
+      <w:bookmarkStart w:id="19" w:name="_GoBack"/>
+      <w:bookmarkEnd w:id="19"/>
+      <w:r>
+        <w:rPr>
+          <w:rFonts w:ascii="Times New Roman" w:hAnsi="Times New Roman" w:cs="Times New Roman"/>
+          <w:sz w:val="24"/>
+          <w:szCs w:val="24"/>
+        </w:rPr>
+        <w:t xml:space="preserve"> JOL and frequency groups. This finding is important </w:t>
       </w:r>
       <w:r>
         <w:rPr>
@@ -27851,7 +28420,16 @@
           <w:sz w:val="24"/>
           <w:szCs w:val="24"/>
         </w:rPr>
-        <w:t xml:space="preserve">impactful. Finally, the finding that reactivity does not operate globally across all pair types suggests that </w:t>
+        <w:t xml:space="preserve">impactful. Finally, the finding that reactivity does not operate </w:t>
+      </w:r>
+      <w:r>
+        <w:rPr>
+          <w:rFonts w:ascii="Times New Roman" w:hAnsi="Times New Roman" w:cs="Times New Roman"/>
+          <w:sz w:val="24"/>
+          <w:szCs w:val="24"/>
+        </w:rPr>
+        <w:lastRenderedPageBreak/>
+        <w:t xml:space="preserve">globally across all pair types suggests that </w:t>
       </w:r>
       <w:r>
         <w:rPr>
@@ -27970,7 +28548,6 @@
           <w:szCs w:val="24"/>
           <w:highlight w:val="cyan"/>
         </w:rPr>
-        <w:lastRenderedPageBreak/>
         <w:t>(Maki, 2007)</w:t>
       </w:r>
       <w:r>
@@ -28086,7 +28663,15 @@
           <w:sz w:val="24"/>
           <w:szCs w:val="24"/>
         </w:rPr>
-        <w:t>70 the University of Southern Mississippi’s undergraduate research pool and completed the study for partial course credit</w:t>
+        <w:t xml:space="preserve">70 participants were recruited from </w:t>
+      </w:r>
+      <w:r>
+        <w:rPr>
+          <w:rFonts w:ascii="Times New Roman" w:hAnsi="Times New Roman" w:cs="Times New Roman"/>
+          <w:sz w:val="24"/>
+          <w:szCs w:val="24"/>
+        </w:rPr>
+        <w:t>the University of Southern Mississippi’s undergraduate research pool and completed the study for partial course credit</w:t>
       </w:r>
       <w:r>
         <w:rPr>
@@ -28118,31 +28703,55 @@
           <w:sz w:val="24"/>
           <w:szCs w:val="24"/>
         </w:rPr>
-        <w:t xml:space="preserve"> participants were recruited from</w:t>
-      </w:r>
-      <w:r>
-        <w:rPr>
-          <w:rFonts w:ascii="Times New Roman" w:hAnsi="Times New Roman" w:cs="Times New Roman"/>
-          <w:sz w:val="24"/>
-          <w:szCs w:val="24"/>
-        </w:rPr>
-        <w:t xml:space="preserve"> </w:t>
-      </w:r>
-      <w:r>
-        <w:rPr>
-          <w:rFonts w:ascii="Times New Roman" w:hAnsi="Times New Roman" w:cs="Times New Roman"/>
-          <w:sz w:val="24"/>
-          <w:szCs w:val="24"/>
-        </w:rPr>
-        <w:t>participants were recruited from the Prolific and were compensated at a rate of $8.00/hour</w:t>
-      </w:r>
-      <w:r>
-        <w:rPr>
-          <w:rFonts w:ascii="Times New Roman" w:hAnsi="Times New Roman" w:cs="Times New Roman"/>
-          <w:sz w:val="24"/>
-          <w:szCs w:val="24"/>
-        </w:rPr>
-        <w:t>, leading to a total of 98 participants who completed Experiment 4</w:t>
+        <w:t xml:space="preserve"> participants </w:t>
+      </w:r>
+      <w:r>
+        <w:rPr>
+          <w:rFonts w:ascii="Times New Roman" w:hAnsi="Times New Roman" w:cs="Times New Roman"/>
+          <w:sz w:val="24"/>
+          <w:szCs w:val="24"/>
+        </w:rPr>
+        <w:t xml:space="preserve">were recruited from Prolific and </w:t>
+      </w:r>
+      <w:r>
+        <w:rPr>
+          <w:rFonts w:ascii="Times New Roman" w:hAnsi="Times New Roman" w:cs="Times New Roman"/>
+          <w:sz w:val="24"/>
+          <w:szCs w:val="24"/>
+        </w:rPr>
+        <w:t>completed the study</w:t>
+      </w:r>
+      <w:r>
+        <w:rPr>
+          <w:rFonts w:ascii="Times New Roman" w:hAnsi="Times New Roman" w:cs="Times New Roman"/>
+          <w:sz w:val="24"/>
+          <w:szCs w:val="24"/>
+        </w:rPr>
+        <w:t xml:space="preserve"> at a rate of $8.00/hour</w:t>
+      </w:r>
+      <w:r>
+        <w:rPr>
+          <w:rFonts w:ascii="Times New Roman" w:hAnsi="Times New Roman" w:cs="Times New Roman"/>
+          <w:sz w:val="24"/>
+          <w:szCs w:val="24"/>
+        </w:rPr>
+        <w:t xml:space="preserve">, leading to a total of </w:t>
+      </w:r>
+      <w:r>
+        <w:rPr>
+          <w:rFonts w:ascii="Times New Roman" w:hAnsi="Times New Roman" w:cs="Times New Roman"/>
+          <w:sz w:val="24"/>
+          <w:szCs w:val="24"/>
+        </w:rPr>
+        <w:t>98</w:t>
+      </w:r>
+      <w:r>
+        <w:rPr>
+          <w:rFonts w:ascii="Times New Roman" w:hAnsi="Times New Roman" w:cs="Times New Roman"/>
+          <w:sz w:val="24"/>
+          <w:szCs w:val="24"/>
+        </w:rPr>
+        <w:t xml:space="preserve"> participants who completed Experiment 4</w:t>
       </w:r>
       <w:r>
         <w:rPr>
@@ -28298,6 +28907,7 @@
     <w:p>
       <w:pPr>
         <w:spacing w:after="0" w:line="480" w:lineRule="auto"/>
+        <w:ind w:firstLine="720"/>
         <w:rPr>
           <w:rFonts w:ascii="Times New Roman" w:hAnsi="Times New Roman" w:cs="Times New Roman"/>
           <w:sz w:val="24"/>
@@ -28376,7 +28986,65 @@
           <w:sz w:val="24"/>
           <w:szCs w:val="24"/>
         </w:rPr>
-        <w:t xml:space="preserve">In addition to the standard JOL and control groups, participants were also randomly assigned to a JAM task group in which they were asked to rate the likelihood in which the second item would be given as a response to the first. Like JOLs, JAM ratings were elicited using a continuous 0-100 scale. Specifically, ratings were framed as the number of individuals out of 100 who would respond with the target if shown only the cue (i.e., as </w:t>
+        <w:t xml:space="preserve">In addition to the standard JOL and control groups, participants were also randomly assigned to a JAM task group </w:t>
+      </w:r>
+      <w:r>
+        <w:rPr>
+          <w:rFonts w:ascii="Times New Roman" w:hAnsi="Times New Roman" w:cs="Times New Roman"/>
+          <w:sz w:val="24"/>
+          <w:szCs w:val="24"/>
+        </w:rPr>
+        <w:lastRenderedPageBreak/>
+        <w:t>in which they were asked to rate the likelihood in which the second item would be given as a response to the first. Like JOLs, JAM ratings were elicited using a continuous 0-100 scale.</w:t>
+      </w:r>
+      <w:r>
+        <w:rPr>
+          <w:rFonts w:ascii="Times New Roman" w:hAnsi="Times New Roman" w:cs="Times New Roman"/>
+          <w:sz w:val="24"/>
+          <w:szCs w:val="24"/>
+        </w:rPr>
+        <w:t xml:space="preserve"> JAM instructions were modeled after the associative judgment task used by Maxwell &amp; Buchanan (2020; exact instructions available at </w:t>
+      </w:r>
+      <w:r>
+        <w:rPr>
+          <w:rFonts w:ascii="Times New Roman" w:hAnsi="Times New Roman" w:cs="Times New Roman"/>
+          <w:sz w:val="24"/>
+          <w:szCs w:val="24"/>
+          <w:highlight w:val="green"/>
+        </w:rPr>
+        <w:t>[OSF LINK]</w:t>
+      </w:r>
+      <w:r>
+        <w:rPr>
+          <w:rFonts w:ascii="Times New Roman" w:hAnsi="Times New Roman" w:cs="Times New Roman"/>
+          <w:sz w:val="24"/>
+          <w:szCs w:val="24"/>
+        </w:rPr>
+        <w:t>).</w:t>
+      </w:r>
+      <w:r>
+        <w:rPr>
+          <w:rFonts w:ascii="Times New Roman" w:hAnsi="Times New Roman" w:cs="Times New Roman"/>
+          <w:sz w:val="24"/>
+          <w:szCs w:val="24"/>
+        </w:rPr>
+        <w:t xml:space="preserve"> Specifically, </w:t>
+      </w:r>
+      <w:r>
+        <w:rPr>
+          <w:rFonts w:ascii="Times New Roman" w:hAnsi="Times New Roman" w:cs="Times New Roman"/>
+          <w:sz w:val="24"/>
+          <w:szCs w:val="24"/>
+        </w:rPr>
+        <w:t xml:space="preserve">JAMs </w:t>
+      </w:r>
+      <w:r>
+        <w:rPr>
+          <w:rFonts w:ascii="Times New Roman" w:hAnsi="Times New Roman" w:cs="Times New Roman"/>
+          <w:sz w:val="24"/>
+          <w:szCs w:val="24"/>
+        </w:rPr>
+        <w:t xml:space="preserve">were framed as the number of individuals out of 100 who would respond with the target if shown only the cue (i.e., as </w:t>
       </w:r>
       <w:r>
         <w:rPr>
@@ -28400,31 +29068,39 @@
           <w:sz w:val="24"/>
           <w:szCs w:val="24"/>
         </w:rPr>
-        <w:t xml:space="preserve">Similar to JOLs, JAMs were elicited concurrently with study and study was self-paced across all groups. </w:t>
-      </w:r>
-      <w:r>
-        <w:rPr>
-          <w:rFonts w:ascii="Times New Roman" w:hAnsi="Times New Roman" w:cs="Times New Roman"/>
-          <w:sz w:val="24"/>
-          <w:szCs w:val="24"/>
-        </w:rPr>
-        <w:t xml:space="preserve">Thus, </w:t>
-      </w:r>
-      <w:r>
-        <w:rPr>
-          <w:rFonts w:ascii="Times New Roman" w:hAnsi="Times New Roman" w:cs="Times New Roman"/>
-          <w:sz w:val="24"/>
-          <w:szCs w:val="24"/>
-        </w:rPr>
-        <w:t>only the focal point of the judgments differed.</w:t>
-      </w:r>
-      <w:r>
-        <w:rPr>
-          <w:rFonts w:ascii="Times New Roman" w:hAnsi="Times New Roman" w:cs="Times New Roman"/>
-          <w:sz w:val="24"/>
-          <w:szCs w:val="24"/>
-        </w:rPr>
-        <w:t xml:space="preserve"> </w:t>
+        <w:t>Similar to JOLs, JAMs were elicited concurrently with study</w:t>
+      </w:r>
+      <w:r>
+        <w:rPr>
+          <w:rFonts w:ascii="Times New Roman" w:hAnsi="Times New Roman" w:cs="Times New Roman"/>
+          <w:sz w:val="24"/>
+          <w:szCs w:val="24"/>
+        </w:rPr>
+        <w:t>,</w:t>
+      </w:r>
+      <w:r>
+        <w:rPr>
+          <w:rFonts w:ascii="Times New Roman" w:hAnsi="Times New Roman" w:cs="Times New Roman"/>
+          <w:sz w:val="24"/>
+          <w:szCs w:val="24"/>
+        </w:rPr>
+        <w:t xml:space="preserve"> and study was self-paced across all groups. Thus, only the focal point of the</w:t>
+      </w:r>
+      <w:r>
+        <w:rPr>
+          <w:rFonts w:ascii="Times New Roman" w:hAnsi="Times New Roman" w:cs="Times New Roman"/>
+          <w:sz w:val="24"/>
+          <w:szCs w:val="24"/>
+        </w:rPr>
+        <w:t xml:space="preserve"> two</w:t>
+      </w:r>
+      <w:r>
+        <w:rPr>
+          <w:rFonts w:ascii="Times New Roman" w:hAnsi="Times New Roman" w:cs="Times New Roman"/>
+          <w:sz w:val="24"/>
+          <w:szCs w:val="24"/>
+        </w:rPr>
+        <w:t xml:space="preserve"> judgments differed. </w:t>
       </w:r>
     </w:p>
     <w:p>
@@ -28489,7 +29165,6 @@
           <w:sz w:val="24"/>
           <w:szCs w:val="24"/>
         </w:rPr>
-        <w:lastRenderedPageBreak/>
         <w:t>Discussion</w:t>
       </w:r>
     </w:p>
@@ -28926,7 +29601,16 @@
           <w:sz w:val="24"/>
           <w:szCs w:val="24"/>
         </w:rPr>
-        <w:t xml:space="preserve"> are not necessary to produce reactiv</w:t>
+        <w:t xml:space="preserve"> </w:t>
+      </w:r>
+      <w:r>
+        <w:rPr>
+          <w:rFonts w:ascii="Times New Roman" w:hAnsi="Times New Roman" w:cs="Times New Roman"/>
+          <w:sz w:val="24"/>
+          <w:szCs w:val="24"/>
+        </w:rPr>
+        <w:lastRenderedPageBreak/>
+        <w:t>are not necessary to produce reactiv</w:t>
       </w:r>
       <w:r>
         <w:rPr>
@@ -29409,16 +30093,7 @@
           <w:sz w:val="24"/>
           <w:szCs w:val="24"/>
         </w:rPr>
-        <w:t xml:space="preserve"> related </w:t>
-      </w:r>
-      <w:r>
-        <w:rPr>
-          <w:rFonts w:ascii="Times New Roman" w:hAnsi="Times New Roman" w:cs="Times New Roman"/>
-          <w:sz w:val="24"/>
-          <w:szCs w:val="24"/>
-        </w:rPr>
-        <w:lastRenderedPageBreak/>
-        <w:t>and unrelated pairs</w:t>
+        <w:t xml:space="preserve"> related and unrelated pairs</w:t>
       </w:r>
       <w:r>
         <w:rPr>
@@ -29940,6 +30615,7 @@
           <w:sz w:val="24"/>
           <w:szCs w:val="24"/>
         </w:rPr>
+        <w:lastRenderedPageBreak/>
         <w:t>This latter pattern was unsurprising</w:t>
       </w:r>
       <w:r>
@@ -30278,16 +30954,7 @@
           <w:sz w:val="24"/>
           <w:szCs w:val="24"/>
         </w:rPr>
-        <w:t xml:space="preserve">, </w:t>
-      </w:r>
-      <w:r>
-        <w:rPr>
-          <w:rFonts w:ascii="Times New Roman" w:hAnsi="Times New Roman" w:cs="Times New Roman"/>
-          <w:sz w:val="24"/>
-          <w:szCs w:val="24"/>
-        </w:rPr>
-        <w:lastRenderedPageBreak/>
-        <w:t>the frequency judgment task utilized the same rating scale as the JOL task.</w:t>
+        <w:t>, the frequency judgment task utilized the same rating scale as the JOL task.</w:t>
       </w:r>
       <w:r>
         <w:rPr>
@@ -30684,7 +31351,16 @@
           <w:sz w:val="24"/>
           <w:szCs w:val="24"/>
         </w:rPr>
-        <w:t>perceived as easy to remember</w:t>
+        <w:t xml:space="preserve">perceived </w:t>
+      </w:r>
+      <w:r>
+        <w:rPr>
+          <w:rFonts w:ascii="Times New Roman" w:hAnsi="Times New Roman" w:cs="Times New Roman"/>
+          <w:sz w:val="24"/>
+          <w:szCs w:val="24"/>
+        </w:rPr>
+        <w:lastRenderedPageBreak/>
+        <w:t>as easy to remember</w:t>
       </w:r>
       <w:r>
         <w:rPr>
@@ -31031,7 +31707,6 @@
           <w:sz w:val="24"/>
           <w:szCs w:val="24"/>
         </w:rPr>
-        <w:lastRenderedPageBreak/>
         <w:t>Soderstr</w:t>
       </w:r>
       <w:r>
@@ -31251,6 +31926,7 @@
           <w:sz w:val="24"/>
           <w:szCs w:val="24"/>
         </w:rPr>
+        <w:lastRenderedPageBreak/>
         <w:t>Importantly</w:t>
       </w:r>
       <w:r>
@@ -31654,7 +32330,7 @@
         </w:rPr>
         <w:t xml:space="preserve">reactivity patterns between the JOLs and frequency judgments in </w:t>
       </w:r>
-      <w:commentRangeStart w:id="18"/>
+      <w:commentRangeStart w:id="20"/>
       <w:r>
         <w:rPr>
           <w:rFonts w:ascii="Times New Roman" w:hAnsi="Times New Roman" w:cs="Times New Roman"/>
@@ -31663,12 +32339,12 @@
         </w:rPr>
         <w:t xml:space="preserve">Experiment 3 </w:t>
       </w:r>
-      <w:commentRangeEnd w:id="18"/>
+      <w:commentRangeEnd w:id="20"/>
       <w:r>
         <w:rPr>
           <w:rStyle w:val="CommentReference"/>
         </w:rPr>
-        <w:commentReference w:id="18"/>
+        <w:commentReference w:id="20"/>
       </w:r>
       <w:r>
         <w:rPr>
@@ -31708,7 +32384,6 @@
           <w:sz w:val="24"/>
           <w:szCs w:val="24"/>
         </w:rPr>
-        <w:lastRenderedPageBreak/>
         <w:t>similar</w:t>
       </w:r>
       <w:r>
@@ -31970,6 +32645,7 @@
           <w:sz w:val="24"/>
           <w:szCs w:val="24"/>
         </w:rPr>
+        <w:lastRenderedPageBreak/>
         <w:t>Our</w:t>
       </w:r>
       <w:r>
@@ -32413,7 +33089,6 @@
           <w:sz w:val="24"/>
           <w:szCs w:val="24"/>
         </w:rPr>
-        <w:lastRenderedPageBreak/>
         <w:t>Experiments 2</w:t>
       </w:r>
       <w:r>
@@ -33029,6 +33704,7 @@
           <w:sz w:val="24"/>
           <w:szCs w:val="24"/>
         </w:rPr>
+        <w:lastRenderedPageBreak/>
         <w:t>Conclusion</w:t>
       </w:r>
     </w:p>
@@ -33459,7 +34135,6 @@
           <w:sz w:val="24"/>
           <w:szCs w:val="24"/>
         </w:rPr>
-        <w:lastRenderedPageBreak/>
         <w:t xml:space="preserve">The data for all experiments have been made available at </w:t>
       </w:r>
       <w:r>
@@ -35583,7 +36258,7 @@
         </w:rPr>
         <w:t>For completeness, we further analyzed the effect of block order in Experiments 1-3. No interactions with block were found in Experiment 1 or Experiment 3 (</w:t>
       </w:r>
-      <w:bookmarkStart w:id="19" w:name="_Hlk49605147"/>
+      <w:bookmarkStart w:id="21" w:name="_Hlk49605147"/>
       <w:r>
         <w:rPr>
           <w:rFonts w:ascii="Times New Roman" w:hAnsi="Times New Roman" w:cs="Times New Roman"/>
@@ -35695,7 +36370,7 @@
         </w:rPr>
         <w:t>.99</w:t>
       </w:r>
-      <w:bookmarkEnd w:id="19"/>
+      <w:bookmarkEnd w:id="21"/>
       <w:r>
         <w:rPr>
           <w:rFonts w:ascii="Times New Roman" w:hAnsi="Times New Roman" w:cs="Times New Roman"/>
@@ -35966,8 +36641,8 @@
         </w:rPr>
         <w:t xml:space="preserve">, </w:t>
       </w:r>
-      <w:bookmarkStart w:id="20" w:name="_Hlk49607166"/>
-      <w:bookmarkStart w:id="21" w:name="_Hlk49606942"/>
+      <w:bookmarkStart w:id="22" w:name="_Hlk49607166"/>
+      <w:bookmarkStart w:id="23" w:name="_Hlk49606942"/>
       <w:r>
         <w:rPr>
           <w:rFonts w:ascii="Times New Roman" w:hAnsi="Times New Roman" w:cs="Times New Roman"/>
@@ -35995,7 +36670,7 @@
         </w:rPr>
         <w:t>s</w:t>
       </w:r>
-      <w:bookmarkEnd w:id="20"/>
+      <w:bookmarkEnd w:id="22"/>
       <w:r>
         <w:rPr>
           <w:rFonts w:ascii="Times New Roman" w:hAnsi="Times New Roman" w:cs="Times New Roman"/>
@@ -36012,7 +36687,7 @@
         </w:rPr>
         <w:t>.99</w:t>
       </w:r>
-      <w:bookmarkEnd w:id="21"/>
+      <w:bookmarkEnd w:id="23"/>
       <w:r>
         <w:rPr>
           <w:rFonts w:ascii="Times New Roman" w:hAnsi="Times New Roman" w:cs="Times New Roman"/>
@@ -36467,6 +37142,7 @@
           <w:szCs w:val="24"/>
         </w:rPr>
       </w:pPr>
+      <w:bookmarkStart w:id="24" w:name="_Hlk57812120"/>
       <w:r>
         <w:rPr>
           <w:rFonts w:ascii="Times New Roman" w:hAnsi="Times New Roman" w:cs="Times New Roman"/>
@@ -36514,7 +37190,16 @@
           <w:sz w:val="24"/>
           <w:szCs w:val="24"/>
         </w:rPr>
-        <w:t>-19 pandemic, data collection was shifted</w:t>
+        <w:t xml:space="preserve">-19 </w:t>
+      </w:r>
+      <w:bookmarkEnd w:id="24"/>
+      <w:r>
+        <w:rPr>
+          <w:rFonts w:ascii="Times New Roman" w:hAnsi="Times New Roman" w:cs="Times New Roman"/>
+          <w:sz w:val="24"/>
+          <w:szCs w:val="24"/>
+        </w:rPr>
+        <w:t>pandemic, data collection was shifted</w:t>
       </w:r>
       <w:r>
         <w:rPr>
@@ -36644,7 +37329,7 @@
         </w:rPr>
         <w:t xml:space="preserve"> </w:t>
       </w:r>
-      <w:bookmarkStart w:id="22" w:name="_Hlk46996485"/>
+      <w:bookmarkStart w:id="25" w:name="_Hlk46996485"/>
       <w:r>
         <w:rPr>
           <w:rFonts w:ascii="Times New Roman" w:hAnsi="Times New Roman" w:cs="Times New Roman"/>
@@ -36699,7 +37384,7 @@
         </w:rPr>
         <w:t>= .14)</w:t>
       </w:r>
-      <w:bookmarkEnd w:id="22"/>
+      <w:bookmarkEnd w:id="25"/>
       <w:r>
         <w:rPr>
           <w:rFonts w:ascii="Times New Roman" w:hAnsi="Times New Roman" w:cs="Times New Roman"/>
@@ -37065,12 +37750,56 @@
     </w:p>
     <w:p>
       <w:pPr>
-        <w:rPr>
-          <w:rFonts w:ascii="Times New Roman" w:hAnsi="Times New Roman"/>
+        <w:spacing w:after="0" w:line="480" w:lineRule="auto"/>
+        <w:contextualSpacing/>
+        <w:rPr>
+          <w:rFonts w:ascii="Times New Roman" w:hAnsi="Times New Roman" w:cs="Times New Roman"/>
           <w:sz w:val="24"/>
           <w:szCs w:val="24"/>
         </w:rPr>
       </w:pPr>
+      <w:r>
+        <w:rPr>
+          <w:rFonts w:ascii="Times New Roman" w:hAnsi="Times New Roman" w:cs="Times New Roman"/>
+          <w:sz w:val="24"/>
+          <w:szCs w:val="24"/>
+        </w:rPr>
+        <w:t xml:space="preserve">     </w:t>
+      </w:r>
+      <w:r>
+        <w:rPr>
+          <w:rFonts w:ascii="Times New Roman" w:hAnsi="Times New Roman" w:cs="Times New Roman"/>
+          <w:sz w:val="24"/>
+          <w:szCs w:val="24"/>
+          <w:vertAlign w:val="superscript"/>
+        </w:rPr>
+        <w:t>3</w:t>
+      </w:r>
+      <w:r>
+        <w:rPr>
+          <w:rFonts w:ascii="Times New Roman" w:hAnsi="Times New Roman" w:cs="Times New Roman"/>
+          <w:sz w:val="24"/>
+          <w:szCs w:val="24"/>
+        </w:rPr>
+        <w:t xml:space="preserve"> </w:t>
+      </w:r>
+      <w:r>
+        <w:rPr>
+          <w:rFonts w:ascii="Times New Roman" w:hAnsi="Times New Roman" w:cs="Times New Roman"/>
+          <w:sz w:val="24"/>
+          <w:szCs w:val="24"/>
+          <w:highlight w:val="yellow"/>
+        </w:rPr>
+        <w:t>[WORDS HERE]</w:t>
+      </w:r>
+      <w:r>
+        <w:rPr>
+          <w:rFonts w:ascii="Times New Roman" w:hAnsi="Times New Roman" w:cs="Times New Roman"/>
+          <w:sz w:val="24"/>
+          <w:szCs w:val="24"/>
+        </w:rPr>
+        <w:t xml:space="preserve"> </w:t>
+      </w:r>
       <w:r>
         <w:rPr>
           <w:rFonts w:ascii="Times New Roman" w:hAnsi="Times New Roman"/>
@@ -37113,11 +37842,11 @@
                     </pic:cNvPicPr>
                   </pic:nvPicPr>
                   <pic:blipFill rotWithShape="1">
-                    <a:blip r:embed="rId13">
+                    <a:blip r:embed="rId12">
                       <a:extLst>
                         <a:ext uri="{BEBA8EAE-BF5A-486C-A8C5-ECC9F3942E4B}">
                           <a14:imgProps xmlns:a14="http://schemas.microsoft.com/office/drawing/2010/main">
-                            <a14:imgLayer r:embed="rId14">
+                            <a14:imgLayer r:embed="rId13">
                               <a14:imgEffect>
                                 <a14:sharpenSoften amount="25000"/>
                               </a14:imgEffect>
@@ -37165,7 +37894,7 @@
           <w:szCs w:val="24"/>
         </w:rPr>
       </w:pPr>
-      <w:bookmarkStart w:id="23" w:name="_Hlk44099687"/>
+      <w:bookmarkStart w:id="26" w:name="_Hlk44099687"/>
       <w:r>
         <w:rPr>
           <w:rFonts w:ascii="Times New Roman" w:hAnsi="Times New Roman"/>
@@ -37242,7 +37971,7 @@
         </w:rPr>
         <w:t>(bottom panel). Error bars represent 95% confidence intervals</w:t>
       </w:r>
-      <w:bookmarkEnd w:id="23"/>
+      <w:bookmarkEnd w:id="26"/>
       <w:r>
         <w:rPr>
           <w:rFonts w:ascii="Times New Roman" w:hAnsi="Times New Roman" w:cs="Times New Roman"/>
@@ -37295,11 +38024,11 @@
                     </pic:cNvPicPr>
                   </pic:nvPicPr>
                   <pic:blipFill rotWithShape="1">
-                    <a:blip r:embed="rId15">
+                    <a:blip r:embed="rId14">
                       <a:extLst>
                         <a:ext uri="{BEBA8EAE-BF5A-486C-A8C5-ECC9F3942E4B}">
                           <a14:imgProps xmlns:a14="http://schemas.microsoft.com/office/drawing/2010/main">
-                            <a14:imgLayer r:embed="rId16">
+                            <a14:imgLayer r:embed="rId15">
                               <a14:imgEffect>
                                 <a14:sharpenSoften amount="25000"/>
                               </a14:imgEffect>
@@ -37468,11 +38197,11 @@
                     </pic:cNvPicPr>
                   </pic:nvPicPr>
                   <pic:blipFill rotWithShape="1">
-                    <a:blip r:embed="rId17">
+                    <a:blip r:embed="rId16">
                       <a:extLst>
                         <a:ext uri="{BEBA8EAE-BF5A-486C-A8C5-ECC9F3942E4B}">
                           <a14:imgProps xmlns:a14="http://schemas.microsoft.com/office/drawing/2010/main">
-                            <a14:imgLayer r:embed="rId18">
+                            <a14:imgLayer r:embed="rId17">
                               <a14:imgEffect>
                                 <a14:sharpenSoften amount="25000"/>
                               </a14:imgEffect>
@@ -37511,7 +38240,7 @@
           </wp:inline>
         </w:drawing>
       </w:r>
-      <w:bookmarkStart w:id="24" w:name="_Hlk45290689"/>
+      <w:bookmarkStart w:id="27" w:name="_Hlk45290689"/>
     </w:p>
     <w:p>
       <w:pPr>
@@ -37607,7 +38336,7 @@
         </w:rPr>
         <w:br w:type="page"/>
       </w:r>
-      <w:bookmarkEnd w:id="24"/>
+      <w:bookmarkEnd w:id="27"/>
     </w:p>
     <w:p>
       <w:pPr>
@@ -37692,7 +38421,7 @@
                 <w:szCs w:val="24"/>
               </w:rPr>
             </w:pPr>
-            <w:bookmarkStart w:id="25" w:name="_Hlk32934101"/>
+            <w:bookmarkStart w:id="28" w:name="_Hlk32934101"/>
             <w:r>
               <w:rPr>
                 <w:rFonts w:ascii="Times New Roman" w:hAnsi="Times New Roman" w:cs="Times New Roman"/>
@@ -38962,8 +39691,8 @@
           <w:szCs w:val="24"/>
         </w:rPr>
       </w:pPr>
-      <w:bookmarkStart w:id="26" w:name="_Hlk32942520"/>
-      <w:bookmarkEnd w:id="25"/>
+      <w:bookmarkStart w:id="29" w:name="_Hlk32942520"/>
+      <w:bookmarkEnd w:id="28"/>
       <w:r>
         <w:rPr>
           <w:rFonts w:ascii="Times New Roman" w:hAnsi="Times New Roman" w:cs="Times New Roman"/>
@@ -39015,7 +39744,7 @@
         <w:t>, Backward, and Symmetrical Pairs.</w:t>
       </w:r>
     </w:p>
-    <w:bookmarkEnd w:id="26"/>
+    <w:bookmarkEnd w:id="29"/>
     <w:p>
       <w:pPr>
         <w:spacing w:line="480" w:lineRule="auto"/>
@@ -39224,7 +39953,7 @@
           <w:szCs w:val="24"/>
         </w:rPr>
       </w:pPr>
-      <w:bookmarkStart w:id="27" w:name="_Hlk32933438"/>
+      <w:bookmarkStart w:id="30" w:name="_Hlk32933438"/>
       <w:r>
         <w:rPr>
           <w:rFonts w:ascii="Times New Roman" w:hAnsi="Times New Roman" w:cs="Times New Roman"/>
@@ -42143,7 +42872,7 @@
         <w:t xml:space="preserve"> Frequency is measured using SUBTLEX word frequency measure (Brysbaert &amp; New, 2009). Concreteness and length were taken from the English Lexicon Project (Balota et al., 2007).</w:t>
       </w:r>
     </w:p>
-    <w:bookmarkEnd w:id="27"/>
+    <w:bookmarkEnd w:id="30"/>
     <w:p>
       <w:pPr>
         <w:rPr>
@@ -43909,8 +44638,8 @@
                 <w:rFonts w:ascii="Times New Roman" w:hAnsi="Times New Roman"/>
               </w:rPr>
             </w:pPr>
-            <w:bookmarkStart w:id="28" w:name="_Hlk47612839"/>
-            <w:bookmarkStart w:id="29" w:name="_Hlk47612855"/>
+            <w:bookmarkStart w:id="31" w:name="_Hlk47612839"/>
+            <w:bookmarkStart w:id="32" w:name="_Hlk47612855"/>
             <w:r>
               <w:rPr>
                 <w:rFonts w:ascii="Times New Roman" w:hAnsi="Times New Roman"/>
@@ -44649,9 +45378,9 @@
                 <w:rFonts w:ascii="Times New Roman" w:hAnsi="Times New Roman"/>
               </w:rPr>
             </w:pPr>
-            <w:bookmarkStart w:id="30" w:name="_Hlk47612888"/>
-            <w:bookmarkEnd w:id="28"/>
-            <w:bookmarkEnd w:id="29"/>
+            <w:bookmarkStart w:id="33" w:name="_Hlk47612888"/>
+            <w:bookmarkEnd w:id="31"/>
+            <w:bookmarkEnd w:id="32"/>
           </w:p>
         </w:tc>
         <w:tc>
@@ -44810,7 +45539,7 @@
           </w:p>
         </w:tc>
       </w:tr>
-      <w:bookmarkEnd w:id="30"/>
+      <w:bookmarkEnd w:id="33"/>
       <w:tr>
         <w:tc>
           <w:tcPr>
@@ -53900,8 +54629,8 @@
       </w:pPr>
     </w:p>
     <w:sectPr>
-      <w:headerReference w:type="default" r:id="rId19"/>
-      <w:headerReference w:type="first" r:id="rId20"/>
+      <w:headerReference w:type="default" r:id="rId18"/>
+      <w:headerReference w:type="first" r:id="rId19"/>
       <w:pgSz w:w="12240" w:h="15840"/>
       <w:pgMar w:top="1440" w:right="1440" w:bottom="1440" w:left="1440" w:header="720" w:footer="720" w:gutter="0"/>
       <w:cols w:space="720"/>
@@ -53913,7 +54642,7 @@
 </file>
 
 <file path=word/comments.xml><?xml version="1.0" encoding="utf-8"?>
-<w:comments xmlns:wpc="http://schemas.microsoft.com/office/word/2010/wordprocessingCanvas" xmlns:cx="http://schemas.microsoft.com/office/drawing/2014/chartex" xmlns:cx1="http://schemas.microsoft.com/office/drawing/2015/9/8/chartex" xmlns:cx2="http://schemas.microsoft.com/office/drawing/2015/10/21/chartex" xmlns:cx3="http://schemas.microsoft.com/office/drawing/2016/5/9/chartex" xmlns:cx4="http://schemas.microsoft.com/office/drawing/2016/5/10/chartex" xmlns:cx5="http://schemas.microsoft.com/office/drawing/2016/5/11/chartex" xmlns:cx6="http://schemas.microsoft.com/office/drawing/2016/5/12/chartex" xmlns:cx7="http://schemas.microsoft.com/office/drawing/2016/5/13/chartex" xmlns:cx8="http://schemas.microsoft.com/office/drawing/2016/5/14/chartex" xmlns:mc="http://schemas.openxmlformats.org/markup-compatibility/2006" xmlns:aink="http://schemas.microsoft.com/office/drawing/2016/ink" xmlns:am3d="http://schemas.microsoft.com/office/drawing/2017/model3d" xmlns:o="urn:schemas-microsoft-com:office:office" xmlns:r="http://schemas.openxmlformats.org/officeDocument/2006/relationships" xmlns:m="http://schemas.openxmlformats.org/officeDocument/2006/math" xmlns:v="urn:schemas-microsoft-com:vml" xmlns:wp14="http://schemas.microsoft.com/office/word/2010/wordprocessingDrawing" xmlns:wp="http://schemas.openxmlformats.org/drawingml/2006/wordprocessingDrawing" xmlns:w10="urn:schemas-microsoft-com:office:word" xmlns:w="http://schemas.openxmlformats.org/wordprocessingml/2006/main" xmlns:w14="http://schemas.microsoft.com/office/word/2010/wordml" xmlns:w15="http://schemas.microsoft.com/office/word/2012/wordml" xmlns:w16cex="http://schemas.microsoft.com/office/word/2018/wordml/cex" xmlns:w16cid="http://schemas.microsoft.com/office/word/2016/wordml/cid" xmlns:w16="http://schemas.microsoft.com/office/word/2018/wordml" xmlns:w16se="http://schemas.microsoft.com/office/word/2015/wordml/symex" xmlns:wpg="http://schemas.microsoft.com/office/word/2010/wordprocessingGroup" xmlns:wpi="http://schemas.microsoft.com/office/word/2010/wordprocessingInk" xmlns:wne="http://schemas.microsoft.com/office/word/2006/wordml" xmlns:wps="http://schemas.microsoft.com/office/word/2010/wordprocessingShape" mc:Ignorable="w14 w15 w16se w16cid w16 w16cex wp14">
+<w:comments xmlns:wpc="http://schemas.microsoft.com/office/word/2010/wordprocessingCanvas" xmlns:cx="http://schemas.microsoft.com/office/drawing/2014/chartex" xmlns:cx1="http://schemas.microsoft.com/office/drawing/2015/9/8/chartex" xmlns:cx2="http://schemas.microsoft.com/office/drawing/2015/10/21/chartex" xmlns:cx3="http://schemas.microsoft.com/office/drawing/2016/5/9/chartex" xmlns:cx4="http://schemas.microsoft.com/office/drawing/2016/5/10/chartex" xmlns:cx5="http://schemas.microsoft.com/office/drawing/2016/5/11/chartex" xmlns:cx6="http://schemas.microsoft.com/office/drawing/2016/5/12/chartex" xmlns:cx7="http://schemas.microsoft.com/office/drawing/2016/5/13/chartex" xmlns:cx8="http://schemas.microsoft.com/office/drawing/2016/5/14/chartex" xmlns:mc="http://schemas.openxmlformats.org/markup-compatibility/2006" xmlns:aink="http://schemas.microsoft.com/office/drawing/2016/ink" xmlns:am3d="http://schemas.microsoft.com/office/drawing/2017/model3d" xmlns:o="urn:schemas-microsoft-com:office:office" xmlns:r="http://schemas.openxmlformats.org/officeDocument/2006/relationships" xmlns:m="http://schemas.openxmlformats.org/officeDocument/2006/math" xmlns:v="urn:schemas-microsoft-com:vml" xmlns:wp14="http://schemas.microsoft.com/office/word/2010/wordprocessingDrawing" xmlns:wp="http://schemas.openxmlformats.org/drawingml/2006/wordprocessingDrawing" xmlns:w10="urn:schemas-microsoft-com:office:word" xmlns:w="http://schemas.openxmlformats.org/wordprocessingml/2006/main" xmlns:w14="http://schemas.microsoft.com/office/word/2010/wordml" xmlns:w15="http://schemas.microsoft.com/office/word/2012/wordml" xmlns:w16cid="http://schemas.microsoft.com/office/word/2016/wordml/cid" xmlns:w16se="http://schemas.microsoft.com/office/word/2015/wordml/symex" xmlns:wpg="http://schemas.microsoft.com/office/word/2010/wordprocessingGroup" xmlns:wpi="http://schemas.microsoft.com/office/word/2010/wordprocessingInk" xmlns:wne="http://schemas.microsoft.com/office/word/2006/wordml" xmlns:wps="http://schemas.microsoft.com/office/word/2010/wordprocessingShape" mc:Ignorable="w14 w15 w16se w16cid wp14">
   <w:comment w:id="2" w:author="Nick Maxwell" w:date="2020-10-14T10:16:00Z" w:initials="NM">
     <w:p>
       <w:pPr>
@@ -53930,7 +54659,7 @@
       </w:r>
     </w:p>
   </w:comment>
-  <w:comment w:id="4" w:author="Nick Maxwell" w:date="2020-11-09T08:47:00Z" w:initials="NM">
+  <w:comment w:id="3" w:author="Nicholas Maxwell" w:date="2020-12-02T12:57:00Z" w:initials="NM">
     <w:p>
       <w:pPr>
         <w:pStyle w:val="CommentText"/>
@@ -53942,11 +54671,27 @@
         <w:annotationRef/>
       </w:r>
       <w:r>
-        <w:t>I was thinking about cutting the illusion of competence analyses from each experiment. The reviewers all either seemed confused by it or felt that it was out of place. Thoughts?</w:t>
+        <w:t>Double check this</w:t>
       </w:r>
     </w:p>
   </w:comment>
-  <w:comment w:id="18" w:author="Nick Maxwell" w:date="2020-10-14T10:23:00Z" w:initials="NM">
+  <w:comment w:id="5" w:author="Nick Maxwell" w:date="2020-11-09T08:47:00Z" w:initials="NM">
+    <w:p>
+      <w:pPr>
+        <w:pStyle w:val="CommentText"/>
+      </w:pPr>
+      <w:r>
+        <w:rPr>
+          <w:rStyle w:val="CommentReference"/>
+        </w:rPr>
+        <w:annotationRef/>
+      </w:r>
+      <w:r>
+        <w:t>I was thinking about cutting the illusion of competence analyses from each experiment. The reviewers all either seemed confused by it or felt that it was out of place. Thoughts?</w:t>
+      </w:r>
+    </w:p>
+  </w:comment>
+  <w:comment w:id="20" w:author="Nick Maxwell" w:date="2020-10-14T10:23:00Z" w:initials="NM">
     <w:p>
       <w:pPr>
         <w:pStyle w:val="CommentText"/>
@@ -53966,8 +54711,9 @@
 </file>
 
 <file path=word/commentsExtended.xml><?xml version="1.0" encoding="utf-8"?>
-<w15:commentsEx xmlns:wpc="http://schemas.microsoft.com/office/word/2010/wordprocessingCanvas" xmlns:cx="http://schemas.microsoft.com/office/drawing/2014/chartex" xmlns:cx1="http://schemas.microsoft.com/office/drawing/2015/9/8/chartex" xmlns:cx2="http://schemas.microsoft.com/office/drawing/2015/10/21/chartex" xmlns:cx3="http://schemas.microsoft.com/office/drawing/2016/5/9/chartex" xmlns:cx4="http://schemas.microsoft.com/office/drawing/2016/5/10/chartex" xmlns:cx5="http://schemas.microsoft.com/office/drawing/2016/5/11/chartex" xmlns:cx6="http://schemas.microsoft.com/office/drawing/2016/5/12/chartex" xmlns:cx7="http://schemas.microsoft.com/office/drawing/2016/5/13/chartex" xmlns:cx8="http://schemas.microsoft.com/office/drawing/2016/5/14/chartex" xmlns:mc="http://schemas.openxmlformats.org/markup-compatibility/2006" xmlns:aink="http://schemas.microsoft.com/office/drawing/2016/ink" xmlns:am3d="http://schemas.microsoft.com/office/drawing/2017/model3d" xmlns:o="urn:schemas-microsoft-com:office:office" xmlns:r="http://schemas.openxmlformats.org/officeDocument/2006/relationships" xmlns:m="http://schemas.openxmlformats.org/officeDocument/2006/math" xmlns:v="urn:schemas-microsoft-com:vml" xmlns:wp14="http://schemas.microsoft.com/office/word/2010/wordprocessingDrawing" xmlns:wp="http://schemas.openxmlformats.org/drawingml/2006/wordprocessingDrawing" xmlns:w10="urn:schemas-microsoft-com:office:word" xmlns:w="http://schemas.openxmlformats.org/wordprocessingml/2006/main" xmlns:w14="http://schemas.microsoft.com/office/word/2010/wordml" xmlns:w15="http://schemas.microsoft.com/office/word/2012/wordml" xmlns:w16cex="http://schemas.microsoft.com/office/word/2018/wordml/cex" xmlns:w16cid="http://schemas.microsoft.com/office/word/2016/wordml/cid" xmlns:w16="http://schemas.microsoft.com/office/word/2018/wordml" xmlns:w16se="http://schemas.microsoft.com/office/word/2015/wordml/symex" xmlns:wpg="http://schemas.microsoft.com/office/word/2010/wordprocessingGroup" xmlns:wpi="http://schemas.microsoft.com/office/word/2010/wordprocessingInk" xmlns:wne="http://schemas.microsoft.com/office/word/2006/wordml" xmlns:wps="http://schemas.microsoft.com/office/word/2010/wordprocessingShape" mc:Ignorable="w14 w15 w16se w16cid w16 w16cex wp14">
+<w15:commentsEx xmlns:wpc="http://schemas.microsoft.com/office/word/2010/wordprocessingCanvas" xmlns:cx="http://schemas.microsoft.com/office/drawing/2014/chartex" xmlns:cx1="http://schemas.microsoft.com/office/drawing/2015/9/8/chartex" xmlns:cx2="http://schemas.microsoft.com/office/drawing/2015/10/21/chartex" xmlns:cx3="http://schemas.microsoft.com/office/drawing/2016/5/9/chartex" xmlns:cx4="http://schemas.microsoft.com/office/drawing/2016/5/10/chartex" xmlns:cx5="http://schemas.microsoft.com/office/drawing/2016/5/11/chartex" xmlns:cx6="http://schemas.microsoft.com/office/drawing/2016/5/12/chartex" xmlns:cx7="http://schemas.microsoft.com/office/drawing/2016/5/13/chartex" xmlns:cx8="http://schemas.microsoft.com/office/drawing/2016/5/14/chartex" xmlns:mc="http://schemas.openxmlformats.org/markup-compatibility/2006" xmlns:aink="http://schemas.microsoft.com/office/drawing/2016/ink" xmlns:am3d="http://schemas.microsoft.com/office/drawing/2017/model3d" xmlns:o="urn:schemas-microsoft-com:office:office" xmlns:r="http://schemas.openxmlformats.org/officeDocument/2006/relationships" xmlns:m="http://schemas.openxmlformats.org/officeDocument/2006/math" xmlns:v="urn:schemas-microsoft-com:vml" xmlns:wp14="http://schemas.microsoft.com/office/word/2010/wordprocessingDrawing" xmlns:wp="http://schemas.openxmlformats.org/drawingml/2006/wordprocessingDrawing" xmlns:w10="urn:schemas-microsoft-com:office:word" xmlns:w="http://schemas.openxmlformats.org/wordprocessingml/2006/main" xmlns:w14="http://schemas.microsoft.com/office/word/2010/wordml" xmlns:w15="http://schemas.microsoft.com/office/word/2012/wordml" xmlns:w16cid="http://schemas.microsoft.com/office/word/2016/wordml/cid" xmlns:w16se="http://schemas.microsoft.com/office/word/2015/wordml/symex" xmlns:wpg="http://schemas.microsoft.com/office/word/2010/wordprocessingGroup" xmlns:wpi="http://schemas.microsoft.com/office/word/2010/wordprocessingInk" xmlns:wne="http://schemas.microsoft.com/office/word/2006/wordml" xmlns:wps="http://schemas.microsoft.com/office/word/2010/wordprocessingShape" mc:Ignorable="w14 w15 w16se w16cid wp14">
   <w15:commentEx w15:paraId="2F6B50C2" w15:done="0"/>
+  <w15:commentEx w15:paraId="69CA3469" w15:done="0"/>
   <w15:commentEx w15:paraId="24579DF2" w15:done="0"/>
   <w15:commentEx w15:paraId="7A758DCE" w15:done="0"/>
 </w15:commentsEx>
@@ -53982,15 +54728,16 @@
 </file>
 
 <file path=word/commentsIds.xml><?xml version="1.0" encoding="utf-8"?>
-<w16cid:commentsIds xmlns:wpc="http://schemas.microsoft.com/office/word/2010/wordprocessingCanvas" xmlns:cx="http://schemas.microsoft.com/office/drawing/2014/chartex" xmlns:cx1="http://schemas.microsoft.com/office/drawing/2015/9/8/chartex" xmlns:cx2="http://schemas.microsoft.com/office/drawing/2015/10/21/chartex" xmlns:cx3="http://schemas.microsoft.com/office/drawing/2016/5/9/chartex" xmlns:cx4="http://schemas.microsoft.com/office/drawing/2016/5/10/chartex" xmlns:cx5="http://schemas.microsoft.com/office/drawing/2016/5/11/chartex" xmlns:cx6="http://schemas.microsoft.com/office/drawing/2016/5/12/chartex" xmlns:cx7="http://schemas.microsoft.com/office/drawing/2016/5/13/chartex" xmlns:cx8="http://schemas.microsoft.com/office/drawing/2016/5/14/chartex" xmlns:mc="http://schemas.openxmlformats.org/markup-compatibility/2006" xmlns:aink="http://schemas.microsoft.com/office/drawing/2016/ink" xmlns:am3d="http://schemas.microsoft.com/office/drawing/2017/model3d" xmlns:o="urn:schemas-microsoft-com:office:office" xmlns:r="http://schemas.openxmlformats.org/officeDocument/2006/relationships" xmlns:m="http://schemas.openxmlformats.org/officeDocument/2006/math" xmlns:v="urn:schemas-microsoft-com:vml" xmlns:wp14="http://schemas.microsoft.com/office/word/2010/wordprocessingDrawing" xmlns:wp="http://schemas.openxmlformats.org/drawingml/2006/wordprocessingDrawing" xmlns:w10="urn:schemas-microsoft-com:office:word" xmlns:w="http://schemas.openxmlformats.org/wordprocessingml/2006/main" xmlns:w14="http://schemas.microsoft.com/office/word/2010/wordml" xmlns:w15="http://schemas.microsoft.com/office/word/2012/wordml" xmlns:w16cex="http://schemas.microsoft.com/office/word/2018/wordml/cex" xmlns:w16cid="http://schemas.microsoft.com/office/word/2016/wordml/cid" xmlns:w16="http://schemas.microsoft.com/office/word/2018/wordml" xmlns:w16se="http://schemas.microsoft.com/office/word/2015/wordml/symex" xmlns:wpg="http://schemas.microsoft.com/office/word/2010/wordprocessingGroup" xmlns:wpi="http://schemas.microsoft.com/office/word/2010/wordprocessingInk" xmlns:wne="http://schemas.microsoft.com/office/word/2006/wordml" xmlns:wps="http://schemas.microsoft.com/office/word/2010/wordprocessingShape" mc:Ignorable="w14 w15 w16se w16cid w16 w16cex wp14">
+<w16cid:commentsIds xmlns:wpc="http://schemas.microsoft.com/office/word/2010/wordprocessingCanvas" xmlns:cx="http://schemas.microsoft.com/office/drawing/2014/chartex" xmlns:cx1="http://schemas.microsoft.com/office/drawing/2015/9/8/chartex" xmlns:cx2="http://schemas.microsoft.com/office/drawing/2015/10/21/chartex" xmlns:cx3="http://schemas.microsoft.com/office/drawing/2016/5/9/chartex" xmlns:cx4="http://schemas.microsoft.com/office/drawing/2016/5/10/chartex" xmlns:cx5="http://schemas.microsoft.com/office/drawing/2016/5/11/chartex" xmlns:cx6="http://schemas.microsoft.com/office/drawing/2016/5/12/chartex" xmlns:cx7="http://schemas.microsoft.com/office/drawing/2016/5/13/chartex" xmlns:cx8="http://schemas.microsoft.com/office/drawing/2016/5/14/chartex" xmlns:mc="http://schemas.openxmlformats.org/markup-compatibility/2006" xmlns:aink="http://schemas.microsoft.com/office/drawing/2016/ink" xmlns:am3d="http://schemas.microsoft.com/office/drawing/2017/model3d" xmlns:o="urn:schemas-microsoft-com:office:office" xmlns:r="http://schemas.openxmlformats.org/officeDocument/2006/relationships" xmlns:m="http://schemas.openxmlformats.org/officeDocument/2006/math" xmlns:v="urn:schemas-microsoft-com:vml" xmlns:wp14="http://schemas.microsoft.com/office/word/2010/wordprocessingDrawing" xmlns:wp="http://schemas.openxmlformats.org/drawingml/2006/wordprocessingDrawing" xmlns:w10="urn:schemas-microsoft-com:office:word" xmlns:w="http://schemas.openxmlformats.org/wordprocessingml/2006/main" xmlns:w14="http://schemas.microsoft.com/office/word/2010/wordml" xmlns:w15="http://schemas.microsoft.com/office/word/2012/wordml" xmlns:w16cid="http://schemas.microsoft.com/office/word/2016/wordml/cid" xmlns:w16se="http://schemas.microsoft.com/office/word/2015/wordml/symex" xmlns:wpg="http://schemas.microsoft.com/office/word/2010/wordprocessingGroup" xmlns:wpi="http://schemas.microsoft.com/office/word/2010/wordprocessingInk" xmlns:wne="http://schemas.microsoft.com/office/word/2006/wordml" xmlns:wps="http://schemas.microsoft.com/office/word/2010/wordprocessingShape" mc:Ignorable="w14 w15 w16se w16cid wp14">
   <w16cid:commentId w16cid:paraId="2F6B50C2" w16cid:durableId="23314E82"/>
+  <w16cid:commentId w16cid:paraId="69CA3469" w16cid:durableId="23720DA3"/>
   <w16cid:commentId w16cid:paraId="24579DF2" w16cid:durableId="235380AF"/>
   <w16cid:commentId w16cid:paraId="7A758DCE" w16cid:durableId="23315034"/>
 </w16cid:commentsIds>
 </file>
 
 <file path=word/endnotes.xml><?xml version="1.0" encoding="utf-8"?>
-<w:endnotes xmlns:wpc="http://schemas.microsoft.com/office/word/2010/wordprocessingCanvas" xmlns:cx="http://schemas.microsoft.com/office/drawing/2014/chartex" xmlns:cx1="http://schemas.microsoft.com/office/drawing/2015/9/8/chartex" xmlns:cx2="http://schemas.microsoft.com/office/drawing/2015/10/21/chartex" xmlns:cx3="http://schemas.microsoft.com/office/drawing/2016/5/9/chartex" xmlns:cx4="http://schemas.microsoft.com/office/drawing/2016/5/10/chartex" xmlns:cx5="http://schemas.microsoft.com/office/drawing/2016/5/11/chartex" xmlns:cx6="http://schemas.microsoft.com/office/drawing/2016/5/12/chartex" xmlns:cx7="http://schemas.microsoft.com/office/drawing/2016/5/13/chartex" xmlns:cx8="http://schemas.microsoft.com/office/drawing/2016/5/14/chartex" xmlns:mc="http://schemas.openxmlformats.org/markup-compatibility/2006" xmlns:aink="http://schemas.microsoft.com/office/drawing/2016/ink" xmlns:am3d="http://schemas.microsoft.com/office/drawing/2017/model3d" xmlns:o="urn:schemas-microsoft-com:office:office" xmlns:r="http://schemas.openxmlformats.org/officeDocument/2006/relationships" xmlns:m="http://schemas.openxmlformats.org/officeDocument/2006/math" xmlns:v="urn:schemas-microsoft-com:vml" xmlns:wp14="http://schemas.microsoft.com/office/word/2010/wordprocessingDrawing" xmlns:wp="http://schemas.openxmlformats.org/drawingml/2006/wordprocessingDrawing" xmlns:w10="urn:schemas-microsoft-com:office:word" xmlns:w="http://schemas.openxmlformats.org/wordprocessingml/2006/main" xmlns:w14="http://schemas.microsoft.com/office/word/2010/wordml" xmlns:w15="http://schemas.microsoft.com/office/word/2012/wordml" xmlns:w16cex="http://schemas.microsoft.com/office/word/2018/wordml/cex" xmlns:w16cid="http://schemas.microsoft.com/office/word/2016/wordml/cid" xmlns:w16="http://schemas.microsoft.com/office/word/2018/wordml" xmlns:w16se="http://schemas.microsoft.com/office/word/2015/wordml/symex" xmlns:wpg="http://schemas.microsoft.com/office/word/2010/wordprocessingGroup" xmlns:wpi="http://schemas.microsoft.com/office/word/2010/wordprocessingInk" xmlns:wne="http://schemas.microsoft.com/office/word/2006/wordml" xmlns:wps="http://schemas.microsoft.com/office/word/2010/wordprocessingShape" mc:Ignorable="w14 w15 w16se w16cid w16 w16cex wp14">
+<w:endnotes xmlns:wpc="http://schemas.microsoft.com/office/word/2010/wordprocessingCanvas" xmlns:cx="http://schemas.microsoft.com/office/drawing/2014/chartex" xmlns:cx1="http://schemas.microsoft.com/office/drawing/2015/9/8/chartex" xmlns:cx2="http://schemas.microsoft.com/office/drawing/2015/10/21/chartex" xmlns:cx3="http://schemas.microsoft.com/office/drawing/2016/5/9/chartex" xmlns:cx4="http://schemas.microsoft.com/office/drawing/2016/5/10/chartex" xmlns:cx5="http://schemas.microsoft.com/office/drawing/2016/5/11/chartex" xmlns:cx6="http://schemas.microsoft.com/office/drawing/2016/5/12/chartex" xmlns:cx7="http://schemas.microsoft.com/office/drawing/2016/5/13/chartex" xmlns:cx8="http://schemas.microsoft.com/office/drawing/2016/5/14/chartex" xmlns:mc="http://schemas.openxmlformats.org/markup-compatibility/2006" xmlns:aink="http://schemas.microsoft.com/office/drawing/2016/ink" xmlns:am3d="http://schemas.microsoft.com/office/drawing/2017/model3d" xmlns:o="urn:schemas-microsoft-com:office:office" xmlns:r="http://schemas.openxmlformats.org/officeDocument/2006/relationships" xmlns:m="http://schemas.openxmlformats.org/officeDocument/2006/math" xmlns:v="urn:schemas-microsoft-com:vml" xmlns:wp14="http://schemas.microsoft.com/office/word/2010/wordprocessingDrawing" xmlns:wp="http://schemas.openxmlformats.org/drawingml/2006/wordprocessingDrawing" xmlns:w10="urn:schemas-microsoft-com:office:word" xmlns:w="http://schemas.openxmlformats.org/wordprocessingml/2006/main" xmlns:w14="http://schemas.microsoft.com/office/word/2010/wordml" xmlns:w15="http://schemas.microsoft.com/office/word/2012/wordml" xmlns:w16cid="http://schemas.microsoft.com/office/word/2016/wordml/cid" xmlns:w16se="http://schemas.microsoft.com/office/word/2015/wordml/symex" xmlns:wpg="http://schemas.microsoft.com/office/word/2010/wordprocessingGroup" xmlns:wpi="http://schemas.microsoft.com/office/word/2010/wordprocessingInk" xmlns:wne="http://schemas.microsoft.com/office/word/2006/wordml" xmlns:wps="http://schemas.microsoft.com/office/word/2010/wordprocessingShape" mc:Ignorable="w14 w15 w16se w16cid wp14">
   <w:endnote w:type="separator" w:id="-1">
     <w:p>
       <w:pPr>
@@ -54015,7 +54762,7 @@
 </file>
 
 <file path=word/footnotes.xml><?xml version="1.0" encoding="utf-8"?>
-<w:footnotes xmlns:wpc="http://schemas.microsoft.com/office/word/2010/wordprocessingCanvas" xmlns:cx="http://schemas.microsoft.com/office/drawing/2014/chartex" xmlns:cx1="http://schemas.microsoft.com/office/drawing/2015/9/8/chartex" xmlns:cx2="http://schemas.microsoft.com/office/drawing/2015/10/21/chartex" xmlns:cx3="http://schemas.microsoft.com/office/drawing/2016/5/9/chartex" xmlns:cx4="http://schemas.microsoft.com/office/drawing/2016/5/10/chartex" xmlns:cx5="http://schemas.microsoft.com/office/drawing/2016/5/11/chartex" xmlns:cx6="http://schemas.microsoft.com/office/drawing/2016/5/12/chartex" xmlns:cx7="http://schemas.microsoft.com/office/drawing/2016/5/13/chartex" xmlns:cx8="http://schemas.microsoft.com/office/drawing/2016/5/14/chartex" xmlns:mc="http://schemas.openxmlformats.org/markup-compatibility/2006" xmlns:aink="http://schemas.microsoft.com/office/drawing/2016/ink" xmlns:am3d="http://schemas.microsoft.com/office/drawing/2017/model3d" xmlns:o="urn:schemas-microsoft-com:office:office" xmlns:r="http://schemas.openxmlformats.org/officeDocument/2006/relationships" xmlns:m="http://schemas.openxmlformats.org/officeDocument/2006/math" xmlns:v="urn:schemas-microsoft-com:vml" xmlns:wp14="http://schemas.microsoft.com/office/word/2010/wordprocessingDrawing" xmlns:wp="http://schemas.openxmlformats.org/drawingml/2006/wordprocessingDrawing" xmlns:w10="urn:schemas-microsoft-com:office:word" xmlns:w="http://schemas.openxmlformats.org/wordprocessingml/2006/main" xmlns:w14="http://schemas.microsoft.com/office/word/2010/wordml" xmlns:w15="http://schemas.microsoft.com/office/word/2012/wordml" xmlns:w16cex="http://schemas.microsoft.com/office/word/2018/wordml/cex" xmlns:w16cid="http://schemas.microsoft.com/office/word/2016/wordml/cid" xmlns:w16="http://schemas.microsoft.com/office/word/2018/wordml" xmlns:w16se="http://schemas.microsoft.com/office/word/2015/wordml/symex" xmlns:wpg="http://schemas.microsoft.com/office/word/2010/wordprocessingGroup" xmlns:wpi="http://schemas.microsoft.com/office/word/2010/wordprocessingInk" xmlns:wne="http://schemas.microsoft.com/office/word/2006/wordml" xmlns:wps="http://schemas.microsoft.com/office/word/2010/wordprocessingShape" mc:Ignorable="w14 w15 w16se w16cid w16 w16cex wp14">
+<w:footnotes xmlns:wpc="http://schemas.microsoft.com/office/word/2010/wordprocessingCanvas" xmlns:cx="http://schemas.microsoft.com/office/drawing/2014/chartex" xmlns:cx1="http://schemas.microsoft.com/office/drawing/2015/9/8/chartex" xmlns:cx2="http://schemas.microsoft.com/office/drawing/2015/10/21/chartex" xmlns:cx3="http://schemas.microsoft.com/office/drawing/2016/5/9/chartex" xmlns:cx4="http://schemas.microsoft.com/office/drawing/2016/5/10/chartex" xmlns:cx5="http://schemas.microsoft.com/office/drawing/2016/5/11/chartex" xmlns:cx6="http://schemas.microsoft.com/office/drawing/2016/5/12/chartex" xmlns:cx7="http://schemas.microsoft.com/office/drawing/2016/5/13/chartex" xmlns:cx8="http://schemas.microsoft.com/office/drawing/2016/5/14/chartex" xmlns:mc="http://schemas.openxmlformats.org/markup-compatibility/2006" xmlns:aink="http://schemas.microsoft.com/office/drawing/2016/ink" xmlns:am3d="http://schemas.microsoft.com/office/drawing/2017/model3d" xmlns:o="urn:schemas-microsoft-com:office:office" xmlns:r="http://schemas.openxmlformats.org/officeDocument/2006/relationships" xmlns:m="http://schemas.openxmlformats.org/officeDocument/2006/math" xmlns:v="urn:schemas-microsoft-com:vml" xmlns:wp14="http://schemas.microsoft.com/office/word/2010/wordprocessingDrawing" xmlns:wp="http://schemas.openxmlformats.org/drawingml/2006/wordprocessingDrawing" xmlns:w10="urn:schemas-microsoft-com:office:word" xmlns:w="http://schemas.openxmlformats.org/wordprocessingml/2006/main" xmlns:w14="http://schemas.microsoft.com/office/word/2010/wordml" xmlns:w15="http://schemas.microsoft.com/office/word/2012/wordml" xmlns:w16cid="http://schemas.microsoft.com/office/word/2016/wordml/cid" xmlns:w16se="http://schemas.microsoft.com/office/word/2015/wordml/symex" xmlns:wpg="http://schemas.microsoft.com/office/word/2010/wordprocessingGroup" xmlns:wpi="http://schemas.microsoft.com/office/word/2010/wordprocessingInk" xmlns:wne="http://schemas.microsoft.com/office/word/2006/wordml" xmlns:wps="http://schemas.microsoft.com/office/word/2010/wordprocessingShape" mc:Ignorable="w14 w15 w16se w16cid wp14">
   <w:footnote w:type="separator" w:id="-1">
     <w:p>
       <w:pPr>
@@ -54040,7 +54787,7 @@
 </file>
 
 <file path=word/header1.xml><?xml version="1.0" encoding="utf-8"?>
-<w:hdr xmlns:wpc="http://schemas.microsoft.com/office/word/2010/wordprocessingCanvas" xmlns:cx="http://schemas.microsoft.com/office/drawing/2014/chartex" xmlns:cx1="http://schemas.microsoft.com/office/drawing/2015/9/8/chartex" xmlns:cx2="http://schemas.microsoft.com/office/drawing/2015/10/21/chartex" xmlns:cx3="http://schemas.microsoft.com/office/drawing/2016/5/9/chartex" xmlns:cx4="http://schemas.microsoft.com/office/drawing/2016/5/10/chartex" xmlns:cx5="http://schemas.microsoft.com/office/drawing/2016/5/11/chartex" xmlns:cx6="http://schemas.microsoft.com/office/drawing/2016/5/12/chartex" xmlns:cx7="http://schemas.microsoft.com/office/drawing/2016/5/13/chartex" xmlns:cx8="http://schemas.microsoft.com/office/drawing/2016/5/14/chartex" xmlns:mc="http://schemas.openxmlformats.org/markup-compatibility/2006" xmlns:aink="http://schemas.microsoft.com/office/drawing/2016/ink" xmlns:am3d="http://schemas.microsoft.com/office/drawing/2017/model3d" xmlns:o="urn:schemas-microsoft-com:office:office" xmlns:r="http://schemas.openxmlformats.org/officeDocument/2006/relationships" xmlns:m="http://schemas.openxmlformats.org/officeDocument/2006/math" xmlns:v="urn:schemas-microsoft-com:vml" xmlns:wp14="http://schemas.microsoft.com/office/word/2010/wordprocessingDrawing" xmlns:wp="http://schemas.openxmlformats.org/drawingml/2006/wordprocessingDrawing" xmlns:w10="urn:schemas-microsoft-com:office:word" xmlns:w="http://schemas.openxmlformats.org/wordprocessingml/2006/main" xmlns:w14="http://schemas.microsoft.com/office/word/2010/wordml" xmlns:w15="http://schemas.microsoft.com/office/word/2012/wordml" xmlns:w16cex="http://schemas.microsoft.com/office/word/2018/wordml/cex" xmlns:w16cid="http://schemas.microsoft.com/office/word/2016/wordml/cid" xmlns:w16="http://schemas.microsoft.com/office/word/2018/wordml" xmlns:w16se="http://schemas.microsoft.com/office/word/2015/wordml/symex" xmlns:wpg="http://schemas.microsoft.com/office/word/2010/wordprocessingGroup" xmlns:wpi="http://schemas.microsoft.com/office/word/2010/wordprocessingInk" xmlns:wne="http://schemas.microsoft.com/office/word/2006/wordml" xmlns:wps="http://schemas.microsoft.com/office/word/2010/wordprocessingShape" mc:Ignorable="w14 w15 w16se w16cid w16 w16cex wp14">
+<w:hdr xmlns:wpc="http://schemas.microsoft.com/office/word/2010/wordprocessingCanvas" xmlns:cx="http://schemas.microsoft.com/office/drawing/2014/chartex" xmlns:cx1="http://schemas.microsoft.com/office/drawing/2015/9/8/chartex" xmlns:cx2="http://schemas.microsoft.com/office/drawing/2015/10/21/chartex" xmlns:cx3="http://schemas.microsoft.com/office/drawing/2016/5/9/chartex" xmlns:cx4="http://schemas.microsoft.com/office/drawing/2016/5/10/chartex" xmlns:cx5="http://schemas.microsoft.com/office/drawing/2016/5/11/chartex" xmlns:cx6="http://schemas.microsoft.com/office/drawing/2016/5/12/chartex" xmlns:cx7="http://schemas.microsoft.com/office/drawing/2016/5/13/chartex" xmlns:cx8="http://schemas.microsoft.com/office/drawing/2016/5/14/chartex" xmlns:mc="http://schemas.openxmlformats.org/markup-compatibility/2006" xmlns:aink="http://schemas.microsoft.com/office/drawing/2016/ink" xmlns:am3d="http://schemas.microsoft.com/office/drawing/2017/model3d" xmlns:o="urn:schemas-microsoft-com:office:office" xmlns:r="http://schemas.openxmlformats.org/officeDocument/2006/relationships" xmlns:m="http://schemas.openxmlformats.org/officeDocument/2006/math" xmlns:v="urn:schemas-microsoft-com:vml" xmlns:wp14="http://schemas.microsoft.com/office/word/2010/wordprocessingDrawing" xmlns:wp="http://schemas.openxmlformats.org/drawingml/2006/wordprocessingDrawing" xmlns:w10="urn:schemas-microsoft-com:office:word" xmlns:w="http://schemas.openxmlformats.org/wordprocessingml/2006/main" xmlns:w14="http://schemas.microsoft.com/office/word/2010/wordml" xmlns:w15="http://schemas.microsoft.com/office/word/2012/wordml" xmlns:w16cid="http://schemas.microsoft.com/office/word/2016/wordml/cid" xmlns:w16se="http://schemas.microsoft.com/office/word/2015/wordml/symex" xmlns:wpg="http://schemas.microsoft.com/office/word/2010/wordprocessingGroup" xmlns:wpi="http://schemas.microsoft.com/office/word/2010/wordprocessingInk" xmlns:wne="http://schemas.microsoft.com/office/word/2006/wordml" xmlns:wps="http://schemas.microsoft.com/office/word/2010/wordprocessingShape" mc:Ignorable="w14 w15 w16se w16cid wp14">
   <w:sdt>
     <w:sdtPr>
       <w:rPr>
@@ -54147,7 +54894,7 @@
 </file>
 
 <file path=word/header2.xml><?xml version="1.0" encoding="utf-8"?>
-<w:hdr xmlns:wpc="http://schemas.microsoft.com/office/word/2010/wordprocessingCanvas" xmlns:cx="http://schemas.microsoft.com/office/drawing/2014/chartex" xmlns:cx1="http://schemas.microsoft.com/office/drawing/2015/9/8/chartex" xmlns:cx2="http://schemas.microsoft.com/office/drawing/2015/10/21/chartex" xmlns:cx3="http://schemas.microsoft.com/office/drawing/2016/5/9/chartex" xmlns:cx4="http://schemas.microsoft.com/office/drawing/2016/5/10/chartex" xmlns:cx5="http://schemas.microsoft.com/office/drawing/2016/5/11/chartex" xmlns:cx6="http://schemas.microsoft.com/office/drawing/2016/5/12/chartex" xmlns:cx7="http://schemas.microsoft.com/office/drawing/2016/5/13/chartex" xmlns:cx8="http://schemas.microsoft.com/office/drawing/2016/5/14/chartex" xmlns:mc="http://schemas.openxmlformats.org/markup-compatibility/2006" xmlns:aink="http://schemas.microsoft.com/office/drawing/2016/ink" xmlns:am3d="http://schemas.microsoft.com/office/drawing/2017/model3d" xmlns:o="urn:schemas-microsoft-com:office:office" xmlns:r="http://schemas.openxmlformats.org/officeDocument/2006/relationships" xmlns:m="http://schemas.openxmlformats.org/officeDocument/2006/math" xmlns:v="urn:schemas-microsoft-com:vml" xmlns:wp14="http://schemas.microsoft.com/office/word/2010/wordprocessingDrawing" xmlns:wp="http://schemas.openxmlformats.org/drawingml/2006/wordprocessingDrawing" xmlns:w10="urn:schemas-microsoft-com:office:word" xmlns:w="http://schemas.openxmlformats.org/wordprocessingml/2006/main" xmlns:w14="http://schemas.microsoft.com/office/word/2010/wordml" xmlns:w15="http://schemas.microsoft.com/office/word/2012/wordml" xmlns:w16cex="http://schemas.microsoft.com/office/word/2018/wordml/cex" xmlns:w16cid="http://schemas.microsoft.com/office/word/2016/wordml/cid" xmlns:w16="http://schemas.microsoft.com/office/word/2018/wordml" xmlns:w16se="http://schemas.microsoft.com/office/word/2015/wordml/symex" xmlns:wpg="http://schemas.microsoft.com/office/word/2010/wordprocessingGroup" xmlns:wpi="http://schemas.microsoft.com/office/word/2010/wordprocessingInk" xmlns:wne="http://schemas.microsoft.com/office/word/2006/wordml" xmlns:wps="http://schemas.microsoft.com/office/word/2010/wordprocessingShape" mc:Ignorable="w14 w15 w16se w16cid w16 w16cex wp14">
+<w:hdr xmlns:wpc="http://schemas.microsoft.com/office/word/2010/wordprocessingCanvas" xmlns:cx="http://schemas.microsoft.com/office/drawing/2014/chartex" xmlns:cx1="http://schemas.microsoft.com/office/drawing/2015/9/8/chartex" xmlns:cx2="http://schemas.microsoft.com/office/drawing/2015/10/21/chartex" xmlns:cx3="http://schemas.microsoft.com/office/drawing/2016/5/9/chartex" xmlns:cx4="http://schemas.microsoft.com/office/drawing/2016/5/10/chartex" xmlns:cx5="http://schemas.microsoft.com/office/drawing/2016/5/11/chartex" xmlns:cx6="http://schemas.microsoft.com/office/drawing/2016/5/12/chartex" xmlns:cx7="http://schemas.microsoft.com/office/drawing/2016/5/13/chartex" xmlns:cx8="http://schemas.microsoft.com/office/drawing/2016/5/14/chartex" xmlns:mc="http://schemas.openxmlformats.org/markup-compatibility/2006" xmlns:aink="http://schemas.microsoft.com/office/drawing/2016/ink" xmlns:am3d="http://schemas.microsoft.com/office/drawing/2017/model3d" xmlns:o="urn:schemas-microsoft-com:office:office" xmlns:r="http://schemas.openxmlformats.org/officeDocument/2006/relationships" xmlns:m="http://schemas.openxmlformats.org/officeDocument/2006/math" xmlns:v="urn:schemas-microsoft-com:vml" xmlns:wp14="http://schemas.microsoft.com/office/word/2010/wordprocessingDrawing" xmlns:wp="http://schemas.openxmlformats.org/drawingml/2006/wordprocessingDrawing" xmlns:w10="urn:schemas-microsoft-com:office:word" xmlns:w="http://schemas.openxmlformats.org/wordprocessingml/2006/main" xmlns:w14="http://schemas.microsoft.com/office/word/2010/wordml" xmlns:w15="http://schemas.microsoft.com/office/word/2012/wordml" xmlns:w16cid="http://schemas.microsoft.com/office/word/2016/wordml/cid" xmlns:w16se="http://schemas.microsoft.com/office/word/2015/wordml/symex" xmlns:wpg="http://schemas.microsoft.com/office/word/2010/wordprocessingGroup" xmlns:wpi="http://schemas.microsoft.com/office/word/2010/wordprocessingInk" xmlns:wne="http://schemas.microsoft.com/office/word/2006/wordml" xmlns:wps="http://schemas.microsoft.com/office/word/2010/wordprocessingShape" mc:Ignorable="w14 w15 w16se w16cid wp14">
   <w:p>
     <w:pPr>
       <w:pStyle w:val="Header"/>
@@ -54244,7 +54991,7 @@
 </file>
 
 <file path=word/numbering.xml><?xml version="1.0" encoding="utf-8"?>
-<w:numbering xmlns:wpc="http://schemas.microsoft.com/office/word/2010/wordprocessingCanvas" xmlns:cx="http://schemas.microsoft.com/office/drawing/2014/chartex" xmlns:cx1="http://schemas.microsoft.com/office/drawing/2015/9/8/chartex" xmlns:cx2="http://schemas.microsoft.com/office/drawing/2015/10/21/chartex" xmlns:cx3="http://schemas.microsoft.com/office/drawing/2016/5/9/chartex" xmlns:cx4="http://schemas.microsoft.com/office/drawing/2016/5/10/chartex" xmlns:cx5="http://schemas.microsoft.com/office/drawing/2016/5/11/chartex" xmlns:cx6="http://schemas.microsoft.com/office/drawing/2016/5/12/chartex" xmlns:cx7="http://schemas.microsoft.com/office/drawing/2016/5/13/chartex" xmlns:cx8="http://schemas.microsoft.com/office/drawing/2016/5/14/chartex" xmlns:mc="http://schemas.openxmlformats.org/markup-compatibility/2006" xmlns:aink="http://schemas.microsoft.com/office/drawing/2016/ink" xmlns:am3d="http://schemas.microsoft.com/office/drawing/2017/model3d" xmlns:o="urn:schemas-microsoft-com:office:office" xmlns:r="http://schemas.openxmlformats.org/officeDocument/2006/relationships" xmlns:m="http://schemas.openxmlformats.org/officeDocument/2006/math" xmlns:v="urn:schemas-microsoft-com:vml" xmlns:wp14="http://schemas.microsoft.com/office/word/2010/wordprocessingDrawing" xmlns:wp="http://schemas.openxmlformats.org/drawingml/2006/wordprocessingDrawing" xmlns:w10="urn:schemas-microsoft-com:office:word" xmlns:w="http://schemas.openxmlformats.org/wordprocessingml/2006/main" xmlns:w14="http://schemas.microsoft.com/office/word/2010/wordml" xmlns:w15="http://schemas.microsoft.com/office/word/2012/wordml" xmlns:w16cex="http://schemas.microsoft.com/office/word/2018/wordml/cex" xmlns:w16cid="http://schemas.microsoft.com/office/word/2016/wordml/cid" xmlns:w16="http://schemas.microsoft.com/office/word/2018/wordml" xmlns:w16se="http://schemas.microsoft.com/office/word/2015/wordml/symex" xmlns:wpg="http://schemas.microsoft.com/office/word/2010/wordprocessingGroup" xmlns:wpi="http://schemas.microsoft.com/office/word/2010/wordprocessingInk" xmlns:wne="http://schemas.microsoft.com/office/word/2006/wordml" xmlns:wps="http://schemas.microsoft.com/office/word/2010/wordprocessingShape" mc:Ignorable="w14 w15 w16se w16cid w16 w16cex wp14">
+<w:numbering xmlns:wpc="http://schemas.microsoft.com/office/word/2010/wordprocessingCanvas" xmlns:cx="http://schemas.microsoft.com/office/drawing/2014/chartex" xmlns:cx1="http://schemas.microsoft.com/office/drawing/2015/9/8/chartex" xmlns:cx2="http://schemas.microsoft.com/office/drawing/2015/10/21/chartex" xmlns:cx3="http://schemas.microsoft.com/office/drawing/2016/5/9/chartex" xmlns:cx4="http://schemas.microsoft.com/office/drawing/2016/5/10/chartex" xmlns:cx5="http://schemas.microsoft.com/office/drawing/2016/5/11/chartex" xmlns:cx6="http://schemas.microsoft.com/office/drawing/2016/5/12/chartex" xmlns:cx7="http://schemas.microsoft.com/office/drawing/2016/5/13/chartex" xmlns:cx8="http://schemas.microsoft.com/office/drawing/2016/5/14/chartex" xmlns:mc="http://schemas.openxmlformats.org/markup-compatibility/2006" xmlns:aink="http://schemas.microsoft.com/office/drawing/2016/ink" xmlns:am3d="http://schemas.microsoft.com/office/drawing/2017/model3d" xmlns:o="urn:schemas-microsoft-com:office:office" xmlns:r="http://schemas.openxmlformats.org/officeDocument/2006/relationships" xmlns:m="http://schemas.openxmlformats.org/officeDocument/2006/math" xmlns:v="urn:schemas-microsoft-com:vml" xmlns:wp14="http://schemas.microsoft.com/office/word/2010/wordprocessingDrawing" xmlns:wp="http://schemas.openxmlformats.org/drawingml/2006/wordprocessingDrawing" xmlns:w10="urn:schemas-microsoft-com:office:word" xmlns:w="http://schemas.openxmlformats.org/wordprocessingml/2006/main" xmlns:w14="http://schemas.microsoft.com/office/word/2010/wordml" xmlns:w15="http://schemas.microsoft.com/office/word/2012/wordml" xmlns:w16cid="http://schemas.microsoft.com/office/word/2016/wordml/cid" xmlns:w16se="http://schemas.microsoft.com/office/word/2015/wordml/symex" xmlns:wpg="http://schemas.microsoft.com/office/word/2010/wordprocessingGroup" xmlns:wpi="http://schemas.microsoft.com/office/word/2010/wordprocessingInk" xmlns:wne="http://schemas.microsoft.com/office/word/2006/wordml" xmlns:wps="http://schemas.microsoft.com/office/word/2010/wordprocessingShape" mc:Ignorable="w14 w15 w16se w16cid wp14">
   <w:abstractNum w:abstractNumId="0" w15:restartNumberingAfterBreak="0">
     <w:nsid w:val="0BAE36FD"/>
     <w:multiLevelType w:val="hybridMultilevel"/>
@@ -54365,15 +55112,18 @@
 </file>
 
 <file path=word/people.xml><?xml version="1.0" encoding="utf-8"?>
-<w15:people xmlns:wpc="http://schemas.microsoft.com/office/word/2010/wordprocessingCanvas" xmlns:cx="http://schemas.microsoft.com/office/drawing/2014/chartex" xmlns:cx1="http://schemas.microsoft.com/office/drawing/2015/9/8/chartex" xmlns:cx2="http://schemas.microsoft.com/office/drawing/2015/10/21/chartex" xmlns:cx3="http://schemas.microsoft.com/office/drawing/2016/5/9/chartex" xmlns:cx4="http://schemas.microsoft.com/office/drawing/2016/5/10/chartex" xmlns:cx5="http://schemas.microsoft.com/office/drawing/2016/5/11/chartex" xmlns:cx6="http://schemas.microsoft.com/office/drawing/2016/5/12/chartex" xmlns:cx7="http://schemas.microsoft.com/office/drawing/2016/5/13/chartex" xmlns:cx8="http://schemas.microsoft.com/office/drawing/2016/5/14/chartex" xmlns:mc="http://schemas.openxmlformats.org/markup-compatibility/2006" xmlns:aink="http://schemas.microsoft.com/office/drawing/2016/ink" xmlns:am3d="http://schemas.microsoft.com/office/drawing/2017/model3d" xmlns:o="urn:schemas-microsoft-com:office:office" xmlns:r="http://schemas.openxmlformats.org/officeDocument/2006/relationships" xmlns:m="http://schemas.openxmlformats.org/officeDocument/2006/math" xmlns:v="urn:schemas-microsoft-com:vml" xmlns:wp14="http://schemas.microsoft.com/office/word/2010/wordprocessingDrawing" xmlns:wp="http://schemas.openxmlformats.org/drawingml/2006/wordprocessingDrawing" xmlns:w10="urn:schemas-microsoft-com:office:word" xmlns:w="http://schemas.openxmlformats.org/wordprocessingml/2006/main" xmlns:w14="http://schemas.microsoft.com/office/word/2010/wordml" xmlns:w15="http://schemas.microsoft.com/office/word/2012/wordml" xmlns:w16cex="http://schemas.microsoft.com/office/word/2018/wordml/cex" xmlns:w16cid="http://schemas.microsoft.com/office/word/2016/wordml/cid" xmlns:w16="http://schemas.microsoft.com/office/word/2018/wordml" xmlns:w16se="http://schemas.microsoft.com/office/word/2015/wordml/symex" xmlns:wpg="http://schemas.microsoft.com/office/word/2010/wordprocessingGroup" xmlns:wpi="http://schemas.microsoft.com/office/word/2010/wordprocessingInk" xmlns:wne="http://schemas.microsoft.com/office/word/2006/wordml" xmlns:wps="http://schemas.microsoft.com/office/word/2010/wordprocessingShape" mc:Ignorable="w14 w15 w16se w16cid w16 w16cex wp14">
+<w15:people xmlns:wpc="http://schemas.microsoft.com/office/word/2010/wordprocessingCanvas" xmlns:cx="http://schemas.microsoft.com/office/drawing/2014/chartex" xmlns:cx1="http://schemas.microsoft.com/office/drawing/2015/9/8/chartex" xmlns:cx2="http://schemas.microsoft.com/office/drawing/2015/10/21/chartex" xmlns:cx3="http://schemas.microsoft.com/office/drawing/2016/5/9/chartex" xmlns:cx4="http://schemas.microsoft.com/office/drawing/2016/5/10/chartex" xmlns:cx5="http://schemas.microsoft.com/office/drawing/2016/5/11/chartex" xmlns:cx6="http://schemas.microsoft.com/office/drawing/2016/5/12/chartex" xmlns:cx7="http://schemas.microsoft.com/office/drawing/2016/5/13/chartex" xmlns:cx8="http://schemas.microsoft.com/office/drawing/2016/5/14/chartex" xmlns:mc="http://schemas.openxmlformats.org/markup-compatibility/2006" xmlns:aink="http://schemas.microsoft.com/office/drawing/2016/ink" xmlns:am3d="http://schemas.microsoft.com/office/drawing/2017/model3d" xmlns:o="urn:schemas-microsoft-com:office:office" xmlns:r="http://schemas.openxmlformats.org/officeDocument/2006/relationships" xmlns:m="http://schemas.openxmlformats.org/officeDocument/2006/math" xmlns:v="urn:schemas-microsoft-com:vml" xmlns:wp14="http://schemas.microsoft.com/office/word/2010/wordprocessingDrawing" xmlns:wp="http://schemas.openxmlformats.org/drawingml/2006/wordprocessingDrawing" xmlns:w10="urn:schemas-microsoft-com:office:word" xmlns:w="http://schemas.openxmlformats.org/wordprocessingml/2006/main" xmlns:w14="http://schemas.microsoft.com/office/word/2010/wordml" xmlns:w15="http://schemas.microsoft.com/office/word/2012/wordml" xmlns:w16cid="http://schemas.microsoft.com/office/word/2016/wordml/cid" xmlns:w16se="http://schemas.microsoft.com/office/word/2015/wordml/symex" xmlns:wpg="http://schemas.microsoft.com/office/word/2010/wordprocessingGroup" xmlns:wpi="http://schemas.microsoft.com/office/word/2010/wordprocessingInk" xmlns:wne="http://schemas.microsoft.com/office/word/2006/wordml" xmlns:wps="http://schemas.microsoft.com/office/word/2010/wordprocessingShape" mc:Ignorable="w14 w15 w16se w16cid wp14">
   <w15:person w15:author="Nick Maxwell">
     <w15:presenceInfo w15:providerId="Windows Live" w15:userId="8614ede61265de7b"/>
+  </w15:person>
+  <w15:person w15:author="Nicholas Maxwell">
+    <w15:presenceInfo w15:providerId="AD" w15:userId="S::w10026941@usm.edu::1a044d9d-3e7b-4dec-96dd-0930cc4f0d43"/>
   </w15:person>
 </w15:people>
 </file>
 
 <file path=word/styles.xml><?xml version="1.0" encoding="utf-8"?>
-<w:styles xmlns:mc="http://schemas.openxmlformats.org/markup-compatibility/2006" xmlns:r="http://schemas.openxmlformats.org/officeDocument/2006/relationships" xmlns:w="http://schemas.openxmlformats.org/wordprocessingml/2006/main" xmlns:w14="http://schemas.microsoft.com/office/word/2010/wordml" xmlns:w15="http://schemas.microsoft.com/office/word/2012/wordml" xmlns:w16cex="http://schemas.microsoft.com/office/word/2018/wordml/cex" xmlns:w16cid="http://schemas.microsoft.com/office/word/2016/wordml/cid" xmlns:w16="http://schemas.microsoft.com/office/word/2018/wordml" xmlns:w16se="http://schemas.microsoft.com/office/word/2015/wordml/symex" mc:Ignorable="w14 w15 w16se w16cid w16 w16cex">
+<w:styles xmlns:mc="http://schemas.openxmlformats.org/markup-compatibility/2006" xmlns:r="http://schemas.openxmlformats.org/officeDocument/2006/relationships" xmlns:w="http://schemas.openxmlformats.org/wordprocessingml/2006/main" xmlns:w14="http://schemas.microsoft.com/office/word/2010/wordml" xmlns:w15="http://schemas.microsoft.com/office/word/2012/wordml" xmlns:w16cid="http://schemas.microsoft.com/office/word/2016/wordml/cid" xmlns:w16se="http://schemas.microsoft.com/office/word/2015/wordml/symex" mc:Ignorable="w14 w15 w16se w16cid">
   <w:docDefaults>
     <w:rPrDefault>
       <w:rPr>
@@ -55305,7 +56055,7 @@
 </file>
 
 <file path=customXml/itemProps1.xml><?xml version="1.0" encoding="utf-8"?>
-<ds:datastoreItem xmlns:ds="http://schemas.openxmlformats.org/officeDocument/2006/customXml" ds:itemID="{9DBB9E7A-C523-4B4A-94DE-E5B286EC1B1E}">
+<ds:datastoreItem xmlns:ds="http://schemas.openxmlformats.org/officeDocument/2006/customXml" ds:itemID="{98212386-4271-4AA9-828E-FF6D0FB7E752}">
   <ds:schemaRefs>
     <ds:schemaRef ds:uri="http://schemas.openxmlformats.org/officeDocument/2006/bibliography"/>
   </ds:schemaRefs>

</xml_diff>